<commit_message>
Corrected type TTS to TTR
</commit_message>
<xml_diff>
--- a/template.docx
+++ b/template.docx
@@ -1,6 +1,6 @@
 
 <file path=word/document.xml><?xml version="1.0" encoding="utf-8"?>
-<w:document xmlns:wpc="http://schemas.microsoft.com/office/word/2010/wordprocessingCanvas" xmlns:cx="http://schemas.microsoft.com/office/drawing/2014/chartex" xmlns:cx1="http://schemas.microsoft.com/office/drawing/2015/9/8/chartex" xmlns:cx2="http://schemas.microsoft.com/office/drawing/2015/10/21/chartex" xmlns:cx3="http://schemas.microsoft.com/office/drawing/2016/5/9/chartex" xmlns:cx4="http://schemas.microsoft.com/office/drawing/2016/5/10/chartex" xmlns:cx5="http://schemas.microsoft.com/office/drawing/2016/5/11/chartex" xmlns:cx6="http://schemas.microsoft.com/office/drawing/2016/5/12/chartex" xmlns:cx7="http://schemas.microsoft.com/office/drawing/2016/5/13/chartex" xmlns:cx8="http://schemas.microsoft.com/office/drawing/2016/5/14/chartex" xmlns:mc="http://schemas.openxmlformats.org/markup-compatibility/2006" xmlns:aink="http://schemas.microsoft.com/office/drawing/2016/ink" xmlns:am3d="http://schemas.microsoft.com/office/drawing/2017/model3d" xmlns:o="urn:schemas-microsoft-com:office:office" xmlns:r="http://schemas.openxmlformats.org/officeDocument/2006/relationships" xmlns:m="http://schemas.openxmlformats.org/officeDocument/2006/math" xmlns:v="urn:schemas-microsoft-com:vml" xmlns:wp14="http://schemas.microsoft.com/office/word/2010/wordprocessingDrawing" xmlns:wp="http://schemas.openxmlformats.org/drawingml/2006/wordprocessingDrawing" xmlns:w10="urn:schemas-microsoft-com:office:word" xmlns:w="http://schemas.openxmlformats.org/wordprocessingml/2006/main" xmlns:w14="http://schemas.microsoft.com/office/word/2010/wordml" xmlns:w15="http://schemas.microsoft.com/office/word/2012/wordml" xmlns:w16cid="http://schemas.microsoft.com/office/word/2016/wordml/cid" xmlns:w16se="http://schemas.microsoft.com/office/word/2015/wordml/symex" xmlns:wpg="http://schemas.microsoft.com/office/word/2010/wordprocessingGroup" xmlns:wpi="http://schemas.microsoft.com/office/word/2010/wordprocessingInk" xmlns:wne="http://schemas.microsoft.com/office/word/2006/wordml" xmlns:wps="http://schemas.microsoft.com/office/word/2010/wordprocessingShape" mc:Ignorable="w14 w15 w16se w16cid wp14">
+<w:document xmlns:wpc="http://schemas.microsoft.com/office/word/2010/wordprocessingCanvas" xmlns:cx="http://schemas.microsoft.com/office/drawing/2014/chartex" xmlns:cx1="http://schemas.microsoft.com/office/drawing/2015/9/8/chartex" xmlns:cx2="http://schemas.microsoft.com/office/drawing/2015/10/21/chartex" xmlns:cx3="http://schemas.microsoft.com/office/drawing/2016/5/9/chartex" xmlns:cx4="http://schemas.microsoft.com/office/drawing/2016/5/10/chartex" xmlns:cx5="http://schemas.microsoft.com/office/drawing/2016/5/11/chartex" xmlns:cx6="http://schemas.microsoft.com/office/drawing/2016/5/12/chartex" xmlns:cx7="http://schemas.microsoft.com/office/drawing/2016/5/13/chartex" xmlns:cx8="http://schemas.microsoft.com/office/drawing/2016/5/14/chartex" xmlns:mc="http://schemas.openxmlformats.org/markup-compatibility/2006" xmlns:aink="http://schemas.microsoft.com/office/drawing/2016/ink" xmlns:am3d="http://schemas.microsoft.com/office/drawing/2017/model3d" xmlns:o="urn:schemas-microsoft-com:office:office" xmlns:r="http://schemas.openxmlformats.org/officeDocument/2006/relationships" xmlns:m="http://schemas.openxmlformats.org/officeDocument/2006/math" xmlns:v="urn:schemas-microsoft-com:vml" xmlns:wp14="http://schemas.microsoft.com/office/word/2010/wordprocessingDrawing" xmlns:wp="http://schemas.openxmlformats.org/drawingml/2006/wordprocessingDrawing" xmlns:w10="urn:schemas-microsoft-com:office:word" xmlns:w="http://schemas.openxmlformats.org/wordprocessingml/2006/main" xmlns:w14="http://schemas.microsoft.com/office/word/2010/wordml" xmlns:w15="http://schemas.microsoft.com/office/word/2012/wordml" xmlns:w16cex="http://schemas.microsoft.com/office/word/2018/wordml/cex" xmlns:w16cid="http://schemas.microsoft.com/office/word/2016/wordml/cid" xmlns:w16="http://schemas.microsoft.com/office/word/2018/wordml" xmlns:w16se="http://schemas.microsoft.com/office/word/2015/wordml/symex" xmlns:wpg="http://schemas.microsoft.com/office/word/2010/wordprocessingGroup" xmlns:wpi="http://schemas.microsoft.com/office/word/2010/wordprocessingInk" xmlns:wne="http://schemas.microsoft.com/office/word/2006/wordml" xmlns:wps="http://schemas.microsoft.com/office/word/2010/wordprocessingShape" mc:Ignorable="w14 w15 w16se w16cid w16 w16cex wp14">
   <w:body>
     <w:p>
       <w:pPr>
@@ -64,16 +64,8 @@
         <w:rPr>
           <w:bCs/>
         </w:rPr>
-        <w:t xml:space="preserve">Hector </w:t>
-      </w:r>
-      <w:proofErr w:type="spellStart"/>
-      <w:r>
-        <w:rPr>
-          <w:bCs/>
-        </w:rPr>
-        <w:t>LeMans</w:t>
-      </w:r>
-      <w:proofErr w:type="spellEnd"/>
+        <w:t>Hector LeMans</w:t>
+      </w:r>
     </w:p>
     <w:p>
       <w:pPr>
@@ -99,32 +91,17 @@
         </w:rPr>
         <w:tab/>
       </w:r>
-      <w:r>
-        <w:fldChar w:fldCharType="begin"/>
-      </w:r>
-      <w:r>
-        <w:instrText xml:space="preserve"> SUBJECT  "Extended teams"  \* MERGEFORMAT </w:instrText>
-      </w:r>
-      <w:r>
-        <w:fldChar w:fldCharType="separate"/>
-      </w:r>
-      <w:r>
-        <w:t>Glottis</w:t>
-      </w:r>
-      <w:r>
-        <w:t xml:space="preserve">, </w:t>
-      </w:r>
-      <w:r>
-        <w:t xml:space="preserve">Olivia </w:t>
-      </w:r>
-      <w:proofErr w:type="spellStart"/>
-      <w:r>
-        <w:t>Ofrenda</w:t>
-      </w:r>
-      <w:proofErr w:type="spellEnd"/>
-      <w:r>
-        <w:fldChar w:fldCharType="end"/>
-      </w:r>
+      <w:fldSimple w:instr=" SUBJECT  &quot;Extended teams&quot;  \* MERGEFORMAT ">
+        <w:r>
+          <w:t>Glottis</w:t>
+        </w:r>
+        <w:r>
+          <w:t xml:space="preserve">, </w:t>
+        </w:r>
+        <w:r>
+          <w:t>Olivia Ofrenda</w:t>
+        </w:r>
+      </w:fldSimple>
     </w:p>
     <w:p>
       <w:pPr>
@@ -163,7 +140,7 @@
         <w:rPr>
           <w:noProof/>
         </w:rPr>
-        <w:t>2020-04-22</w:t>
+        <w:t>2020-06-09</w:t>
       </w:r>
       <w:r>
         <w:fldChar w:fldCharType="end"/>
@@ -1641,28 +1618,12 @@
             <w:tcW w:w="1710" w:type="dxa"/>
           </w:tcPr>
           <w:p>
-            <w:proofErr w:type="spellStart"/>
-            <w:r>
-              <w:rPr>
-                <w:bCs/>
-              </w:rPr>
-              <w:t>Merche</w:t>
-            </w:r>
-            <w:proofErr w:type="spellEnd"/>
-            <w:r>
-              <w:rPr>
-                <w:bCs/>
-              </w:rPr>
-              <w:t xml:space="preserve"> </w:t>
-            </w:r>
-            <w:proofErr w:type="spellStart"/>
-            <w:r>
-              <w:rPr>
-                <w:bCs/>
-              </w:rPr>
-              <w:t>Colomar</w:t>
-            </w:r>
-            <w:proofErr w:type="spellEnd"/>
+            <w:r>
+              <w:rPr>
+                <w:bCs/>
+              </w:rPr>
+              <w:t>Merche Colomar</w:t>
+            </w:r>
           </w:p>
         </w:tc>
         <w:tc>
@@ -2409,927 +2370,7 @@
           <w:szCs w:val="18"/>
           <w:lang w:val="en-GB"/>
         </w:rPr>
-        <w:t xml:space="preserve">Lorem ipsum </w:t>
-      </w:r>
-      <w:proofErr w:type="spellStart"/>
-      <w:r>
-        <w:rPr>
-          <w:rFonts w:ascii="Arial" w:hAnsi="Arial" w:cs="Arial"/>
-          <w:sz w:val="18"/>
-          <w:szCs w:val="18"/>
-          <w:lang w:val="en-GB"/>
-        </w:rPr>
-        <w:t>dolor</w:t>
-      </w:r>
-      <w:proofErr w:type="spellEnd"/>
-      <w:r>
-        <w:rPr>
-          <w:rFonts w:ascii="Arial" w:hAnsi="Arial" w:cs="Arial"/>
-          <w:sz w:val="18"/>
-          <w:szCs w:val="18"/>
-          <w:lang w:val="en-GB"/>
-        </w:rPr>
-        <w:t xml:space="preserve"> sit </w:t>
-      </w:r>
-      <w:proofErr w:type="spellStart"/>
-      <w:r>
-        <w:rPr>
-          <w:rFonts w:ascii="Arial" w:hAnsi="Arial" w:cs="Arial"/>
-          <w:sz w:val="18"/>
-          <w:szCs w:val="18"/>
-          <w:lang w:val="en-GB"/>
-        </w:rPr>
-        <w:t>amet</w:t>
-      </w:r>
-      <w:proofErr w:type="spellEnd"/>
-      <w:r>
-        <w:rPr>
-          <w:rFonts w:ascii="Arial" w:hAnsi="Arial" w:cs="Arial"/>
-          <w:sz w:val="18"/>
-          <w:szCs w:val="18"/>
-          <w:lang w:val="en-GB"/>
-        </w:rPr>
-        <w:t xml:space="preserve">, </w:t>
-      </w:r>
-      <w:proofErr w:type="spellStart"/>
-      <w:r>
-        <w:rPr>
-          <w:rFonts w:ascii="Arial" w:hAnsi="Arial" w:cs="Arial"/>
-          <w:sz w:val="18"/>
-          <w:szCs w:val="18"/>
-          <w:lang w:val="en-GB"/>
-        </w:rPr>
-        <w:t>consectetur</w:t>
-      </w:r>
-      <w:proofErr w:type="spellEnd"/>
-      <w:r>
-        <w:rPr>
-          <w:rFonts w:ascii="Arial" w:hAnsi="Arial" w:cs="Arial"/>
-          <w:sz w:val="18"/>
-          <w:szCs w:val="18"/>
-          <w:lang w:val="en-GB"/>
-        </w:rPr>
-        <w:t xml:space="preserve"> </w:t>
-      </w:r>
-      <w:proofErr w:type="spellStart"/>
-      <w:r>
-        <w:rPr>
-          <w:rFonts w:ascii="Arial" w:hAnsi="Arial" w:cs="Arial"/>
-          <w:sz w:val="18"/>
-          <w:szCs w:val="18"/>
-          <w:lang w:val="en-GB"/>
-        </w:rPr>
-        <w:t>adipiscing</w:t>
-      </w:r>
-      <w:proofErr w:type="spellEnd"/>
-      <w:r>
-        <w:rPr>
-          <w:rFonts w:ascii="Arial" w:hAnsi="Arial" w:cs="Arial"/>
-          <w:sz w:val="18"/>
-          <w:szCs w:val="18"/>
-          <w:lang w:val="en-GB"/>
-        </w:rPr>
-        <w:t xml:space="preserve"> </w:t>
-      </w:r>
-      <w:proofErr w:type="spellStart"/>
-      <w:r>
-        <w:rPr>
-          <w:rFonts w:ascii="Arial" w:hAnsi="Arial" w:cs="Arial"/>
-          <w:sz w:val="18"/>
-          <w:szCs w:val="18"/>
-          <w:lang w:val="en-GB"/>
-        </w:rPr>
-        <w:t>elit</w:t>
-      </w:r>
-      <w:proofErr w:type="spellEnd"/>
-      <w:r>
-        <w:rPr>
-          <w:rFonts w:ascii="Arial" w:hAnsi="Arial" w:cs="Arial"/>
-          <w:sz w:val="18"/>
-          <w:szCs w:val="18"/>
-          <w:lang w:val="en-GB"/>
-        </w:rPr>
-        <w:t xml:space="preserve">, </w:t>
-      </w:r>
-      <w:proofErr w:type="spellStart"/>
-      <w:r>
-        <w:rPr>
-          <w:rFonts w:ascii="Arial" w:hAnsi="Arial" w:cs="Arial"/>
-          <w:sz w:val="18"/>
-          <w:szCs w:val="18"/>
-          <w:lang w:val="en-GB"/>
-        </w:rPr>
-        <w:t>sed</w:t>
-      </w:r>
-      <w:proofErr w:type="spellEnd"/>
-      <w:r>
-        <w:rPr>
-          <w:rFonts w:ascii="Arial" w:hAnsi="Arial" w:cs="Arial"/>
-          <w:sz w:val="18"/>
-          <w:szCs w:val="18"/>
-          <w:lang w:val="en-GB"/>
-        </w:rPr>
-        <w:t xml:space="preserve"> do </w:t>
-      </w:r>
-      <w:proofErr w:type="spellStart"/>
-      <w:r>
-        <w:rPr>
-          <w:rFonts w:ascii="Arial" w:hAnsi="Arial" w:cs="Arial"/>
-          <w:sz w:val="18"/>
-          <w:szCs w:val="18"/>
-          <w:lang w:val="en-GB"/>
-        </w:rPr>
-        <w:t>eiusmod</w:t>
-      </w:r>
-      <w:proofErr w:type="spellEnd"/>
-      <w:r>
-        <w:rPr>
-          <w:rFonts w:ascii="Arial" w:hAnsi="Arial" w:cs="Arial"/>
-          <w:sz w:val="18"/>
-          <w:szCs w:val="18"/>
-          <w:lang w:val="en-GB"/>
-        </w:rPr>
-        <w:t xml:space="preserve"> </w:t>
-      </w:r>
-      <w:proofErr w:type="spellStart"/>
-      <w:r>
-        <w:rPr>
-          <w:rFonts w:ascii="Arial" w:hAnsi="Arial" w:cs="Arial"/>
-          <w:sz w:val="18"/>
-          <w:szCs w:val="18"/>
-          <w:lang w:val="en-GB"/>
-        </w:rPr>
-        <w:t>tempor</w:t>
-      </w:r>
-      <w:proofErr w:type="spellEnd"/>
-      <w:r>
-        <w:rPr>
-          <w:rFonts w:ascii="Arial" w:hAnsi="Arial" w:cs="Arial"/>
-          <w:sz w:val="18"/>
-          <w:szCs w:val="18"/>
-          <w:lang w:val="en-GB"/>
-        </w:rPr>
-        <w:t xml:space="preserve"> </w:t>
-      </w:r>
-      <w:proofErr w:type="spellStart"/>
-      <w:r>
-        <w:rPr>
-          <w:rFonts w:ascii="Arial" w:hAnsi="Arial" w:cs="Arial"/>
-          <w:sz w:val="18"/>
-          <w:szCs w:val="18"/>
-          <w:lang w:val="en-GB"/>
-        </w:rPr>
-        <w:t>incididunt</w:t>
-      </w:r>
-      <w:proofErr w:type="spellEnd"/>
-      <w:r>
-        <w:rPr>
-          <w:rFonts w:ascii="Arial" w:hAnsi="Arial" w:cs="Arial"/>
-          <w:sz w:val="18"/>
-          <w:szCs w:val="18"/>
-          <w:lang w:val="en-GB"/>
-        </w:rPr>
-        <w:t xml:space="preserve"> </w:t>
-      </w:r>
-      <w:proofErr w:type="spellStart"/>
-      <w:r>
-        <w:rPr>
-          <w:rFonts w:ascii="Arial" w:hAnsi="Arial" w:cs="Arial"/>
-          <w:sz w:val="18"/>
-          <w:szCs w:val="18"/>
-          <w:lang w:val="en-GB"/>
-        </w:rPr>
-        <w:t>ut</w:t>
-      </w:r>
-      <w:proofErr w:type="spellEnd"/>
-      <w:r>
-        <w:rPr>
-          <w:rFonts w:ascii="Arial" w:hAnsi="Arial" w:cs="Arial"/>
-          <w:sz w:val="18"/>
-          <w:szCs w:val="18"/>
-          <w:lang w:val="en-GB"/>
-        </w:rPr>
-        <w:t xml:space="preserve"> </w:t>
-      </w:r>
-      <w:proofErr w:type="spellStart"/>
-      <w:r>
-        <w:rPr>
-          <w:rFonts w:ascii="Arial" w:hAnsi="Arial" w:cs="Arial"/>
-          <w:sz w:val="18"/>
-          <w:szCs w:val="18"/>
-          <w:lang w:val="en-GB"/>
-        </w:rPr>
-        <w:t>labore</w:t>
-      </w:r>
-      <w:proofErr w:type="spellEnd"/>
-      <w:r>
-        <w:rPr>
-          <w:rFonts w:ascii="Arial" w:hAnsi="Arial" w:cs="Arial"/>
-          <w:sz w:val="18"/>
-          <w:szCs w:val="18"/>
-          <w:lang w:val="en-GB"/>
-        </w:rPr>
-        <w:t xml:space="preserve"> et dolore magna </w:t>
-      </w:r>
-      <w:proofErr w:type="spellStart"/>
-      <w:r>
-        <w:rPr>
-          <w:rFonts w:ascii="Arial" w:hAnsi="Arial" w:cs="Arial"/>
-          <w:sz w:val="18"/>
-          <w:szCs w:val="18"/>
-          <w:lang w:val="en-GB"/>
-        </w:rPr>
-        <w:t>aliqua</w:t>
-      </w:r>
-      <w:proofErr w:type="spellEnd"/>
-      <w:r>
-        <w:rPr>
-          <w:rFonts w:ascii="Arial" w:hAnsi="Arial" w:cs="Arial"/>
-          <w:sz w:val="18"/>
-          <w:szCs w:val="18"/>
-          <w:lang w:val="en-GB"/>
-        </w:rPr>
-        <w:t xml:space="preserve">. Ut </w:t>
-      </w:r>
-      <w:proofErr w:type="spellStart"/>
-      <w:r>
-        <w:rPr>
-          <w:rFonts w:ascii="Arial" w:hAnsi="Arial" w:cs="Arial"/>
-          <w:sz w:val="18"/>
-          <w:szCs w:val="18"/>
-          <w:lang w:val="en-GB"/>
-        </w:rPr>
-        <w:t>enim</w:t>
-      </w:r>
-      <w:proofErr w:type="spellEnd"/>
-      <w:r>
-        <w:rPr>
-          <w:rFonts w:ascii="Arial" w:hAnsi="Arial" w:cs="Arial"/>
-          <w:sz w:val="18"/>
-          <w:szCs w:val="18"/>
-          <w:lang w:val="en-GB"/>
-        </w:rPr>
-        <w:t xml:space="preserve"> ad minim </w:t>
-      </w:r>
-      <w:proofErr w:type="spellStart"/>
-      <w:r>
-        <w:rPr>
-          <w:rFonts w:ascii="Arial" w:hAnsi="Arial" w:cs="Arial"/>
-          <w:sz w:val="18"/>
-          <w:szCs w:val="18"/>
-          <w:lang w:val="en-GB"/>
-        </w:rPr>
-        <w:t>veniam</w:t>
-      </w:r>
-      <w:proofErr w:type="spellEnd"/>
-      <w:r>
-        <w:rPr>
-          <w:rFonts w:ascii="Arial" w:hAnsi="Arial" w:cs="Arial"/>
-          <w:sz w:val="18"/>
-          <w:szCs w:val="18"/>
-          <w:lang w:val="en-GB"/>
-        </w:rPr>
-        <w:t xml:space="preserve">, </w:t>
-      </w:r>
-      <w:proofErr w:type="spellStart"/>
-      <w:r>
-        <w:rPr>
-          <w:rFonts w:ascii="Arial" w:hAnsi="Arial" w:cs="Arial"/>
-          <w:sz w:val="18"/>
-          <w:szCs w:val="18"/>
-          <w:lang w:val="en-GB"/>
-        </w:rPr>
-        <w:t>quis</w:t>
-      </w:r>
-      <w:proofErr w:type="spellEnd"/>
-      <w:r>
-        <w:rPr>
-          <w:rFonts w:ascii="Arial" w:hAnsi="Arial" w:cs="Arial"/>
-          <w:sz w:val="18"/>
-          <w:szCs w:val="18"/>
-          <w:lang w:val="en-GB"/>
-        </w:rPr>
-        <w:t xml:space="preserve"> </w:t>
-      </w:r>
-      <w:proofErr w:type="spellStart"/>
-      <w:r>
-        <w:rPr>
-          <w:rFonts w:ascii="Arial" w:hAnsi="Arial" w:cs="Arial"/>
-          <w:sz w:val="18"/>
-          <w:szCs w:val="18"/>
-          <w:lang w:val="en-GB"/>
-        </w:rPr>
-        <w:t>nostrud</w:t>
-      </w:r>
-      <w:proofErr w:type="spellEnd"/>
-      <w:r>
-        <w:rPr>
-          <w:rFonts w:ascii="Arial" w:hAnsi="Arial" w:cs="Arial"/>
-          <w:sz w:val="18"/>
-          <w:szCs w:val="18"/>
-          <w:lang w:val="en-GB"/>
-        </w:rPr>
-        <w:t xml:space="preserve"> exercitation </w:t>
-      </w:r>
-      <w:proofErr w:type="spellStart"/>
-      <w:r>
-        <w:rPr>
-          <w:rFonts w:ascii="Arial" w:hAnsi="Arial" w:cs="Arial"/>
-          <w:sz w:val="18"/>
-          <w:szCs w:val="18"/>
-          <w:lang w:val="en-GB"/>
-        </w:rPr>
-        <w:t>ullamco</w:t>
-      </w:r>
-      <w:proofErr w:type="spellEnd"/>
-      <w:r>
-        <w:rPr>
-          <w:rFonts w:ascii="Arial" w:hAnsi="Arial" w:cs="Arial"/>
-          <w:sz w:val="18"/>
-          <w:szCs w:val="18"/>
-          <w:lang w:val="en-GB"/>
-        </w:rPr>
-        <w:t xml:space="preserve"> </w:t>
-      </w:r>
-      <w:proofErr w:type="spellStart"/>
-      <w:r>
-        <w:rPr>
-          <w:rFonts w:ascii="Arial" w:hAnsi="Arial" w:cs="Arial"/>
-          <w:sz w:val="18"/>
-          <w:szCs w:val="18"/>
-          <w:lang w:val="en-GB"/>
-        </w:rPr>
-        <w:t>laboris</w:t>
-      </w:r>
-      <w:proofErr w:type="spellEnd"/>
-      <w:r>
-        <w:rPr>
-          <w:rFonts w:ascii="Arial" w:hAnsi="Arial" w:cs="Arial"/>
-          <w:sz w:val="18"/>
-          <w:szCs w:val="18"/>
-          <w:lang w:val="en-GB"/>
-        </w:rPr>
-        <w:t xml:space="preserve"> nisi </w:t>
-      </w:r>
-      <w:proofErr w:type="spellStart"/>
-      <w:r>
-        <w:rPr>
-          <w:rFonts w:ascii="Arial" w:hAnsi="Arial" w:cs="Arial"/>
-          <w:sz w:val="18"/>
-          <w:szCs w:val="18"/>
-          <w:lang w:val="en-GB"/>
-        </w:rPr>
-        <w:t>ut</w:t>
-      </w:r>
-      <w:proofErr w:type="spellEnd"/>
-      <w:r>
-        <w:rPr>
-          <w:rFonts w:ascii="Arial" w:hAnsi="Arial" w:cs="Arial"/>
-          <w:sz w:val="18"/>
-          <w:szCs w:val="18"/>
-          <w:lang w:val="en-GB"/>
-        </w:rPr>
-        <w:t xml:space="preserve"> </w:t>
-      </w:r>
-      <w:proofErr w:type="spellStart"/>
-      <w:r>
-        <w:rPr>
-          <w:rFonts w:ascii="Arial" w:hAnsi="Arial" w:cs="Arial"/>
-          <w:sz w:val="18"/>
-          <w:szCs w:val="18"/>
-          <w:lang w:val="en-GB"/>
-        </w:rPr>
-        <w:t>aliquip</w:t>
-      </w:r>
-      <w:proofErr w:type="spellEnd"/>
-      <w:r>
-        <w:rPr>
-          <w:rFonts w:ascii="Arial" w:hAnsi="Arial" w:cs="Arial"/>
-          <w:sz w:val="18"/>
-          <w:szCs w:val="18"/>
-          <w:lang w:val="en-GB"/>
-        </w:rPr>
-        <w:t xml:space="preserve"> ex </w:t>
-      </w:r>
-      <w:proofErr w:type="spellStart"/>
-      <w:r>
-        <w:rPr>
-          <w:rFonts w:ascii="Arial" w:hAnsi="Arial" w:cs="Arial"/>
-          <w:sz w:val="18"/>
-          <w:szCs w:val="18"/>
-          <w:lang w:val="en-GB"/>
-        </w:rPr>
-        <w:t>ea</w:t>
-      </w:r>
-      <w:proofErr w:type="spellEnd"/>
-      <w:r>
-        <w:rPr>
-          <w:rFonts w:ascii="Arial" w:hAnsi="Arial" w:cs="Arial"/>
-          <w:sz w:val="18"/>
-          <w:szCs w:val="18"/>
-          <w:lang w:val="en-GB"/>
-        </w:rPr>
-        <w:t xml:space="preserve"> </w:t>
-      </w:r>
-      <w:proofErr w:type="spellStart"/>
-      <w:r>
-        <w:rPr>
-          <w:rFonts w:ascii="Arial" w:hAnsi="Arial" w:cs="Arial"/>
-          <w:sz w:val="18"/>
-          <w:szCs w:val="18"/>
-          <w:lang w:val="en-GB"/>
-        </w:rPr>
-        <w:t>commodo</w:t>
-      </w:r>
-      <w:proofErr w:type="spellEnd"/>
-      <w:r>
-        <w:rPr>
-          <w:rFonts w:ascii="Arial" w:hAnsi="Arial" w:cs="Arial"/>
-          <w:sz w:val="18"/>
-          <w:szCs w:val="18"/>
-          <w:lang w:val="en-GB"/>
-        </w:rPr>
-        <w:t xml:space="preserve"> </w:t>
-      </w:r>
-      <w:proofErr w:type="spellStart"/>
-      <w:r>
-        <w:rPr>
-          <w:rFonts w:ascii="Arial" w:hAnsi="Arial" w:cs="Arial"/>
-          <w:sz w:val="18"/>
-          <w:szCs w:val="18"/>
-          <w:lang w:val="en-GB"/>
-        </w:rPr>
-        <w:t>consequat</w:t>
-      </w:r>
-      <w:proofErr w:type="spellEnd"/>
-      <w:r>
-        <w:rPr>
-          <w:rFonts w:ascii="Arial" w:hAnsi="Arial" w:cs="Arial"/>
-          <w:sz w:val="18"/>
-          <w:szCs w:val="18"/>
-          <w:lang w:val="en-GB"/>
-        </w:rPr>
-        <w:t xml:space="preserve">. Duis </w:t>
-      </w:r>
-      <w:proofErr w:type="spellStart"/>
-      <w:r>
-        <w:rPr>
-          <w:rFonts w:ascii="Arial" w:hAnsi="Arial" w:cs="Arial"/>
-          <w:sz w:val="18"/>
-          <w:szCs w:val="18"/>
-          <w:lang w:val="en-GB"/>
-        </w:rPr>
-        <w:t>aute</w:t>
-      </w:r>
-      <w:proofErr w:type="spellEnd"/>
-      <w:r>
-        <w:rPr>
-          <w:rFonts w:ascii="Arial" w:hAnsi="Arial" w:cs="Arial"/>
-          <w:sz w:val="18"/>
-          <w:szCs w:val="18"/>
-          <w:lang w:val="en-GB"/>
-        </w:rPr>
-        <w:t xml:space="preserve"> </w:t>
-      </w:r>
-      <w:proofErr w:type="spellStart"/>
-      <w:r>
-        <w:rPr>
-          <w:rFonts w:ascii="Arial" w:hAnsi="Arial" w:cs="Arial"/>
-          <w:sz w:val="18"/>
-          <w:szCs w:val="18"/>
-          <w:lang w:val="en-GB"/>
-        </w:rPr>
-        <w:t>irure</w:t>
-      </w:r>
-      <w:proofErr w:type="spellEnd"/>
-      <w:r>
-        <w:rPr>
-          <w:rFonts w:ascii="Arial" w:hAnsi="Arial" w:cs="Arial"/>
-          <w:sz w:val="18"/>
-          <w:szCs w:val="18"/>
-          <w:lang w:val="en-GB"/>
-        </w:rPr>
-        <w:t xml:space="preserve"> </w:t>
-      </w:r>
-      <w:proofErr w:type="spellStart"/>
-      <w:r>
-        <w:rPr>
-          <w:rFonts w:ascii="Arial" w:hAnsi="Arial" w:cs="Arial"/>
-          <w:sz w:val="18"/>
-          <w:szCs w:val="18"/>
-          <w:lang w:val="en-GB"/>
-        </w:rPr>
-        <w:t>dolor</w:t>
-      </w:r>
-      <w:proofErr w:type="spellEnd"/>
-      <w:r>
-        <w:rPr>
-          <w:rFonts w:ascii="Arial" w:hAnsi="Arial" w:cs="Arial"/>
-          <w:sz w:val="18"/>
-          <w:szCs w:val="18"/>
-          <w:lang w:val="en-GB"/>
-        </w:rPr>
-        <w:t xml:space="preserve"> in </w:t>
-      </w:r>
-      <w:proofErr w:type="spellStart"/>
-      <w:r>
-        <w:rPr>
-          <w:rFonts w:ascii="Arial" w:hAnsi="Arial" w:cs="Arial"/>
-          <w:sz w:val="18"/>
-          <w:szCs w:val="18"/>
-          <w:lang w:val="en-GB"/>
-        </w:rPr>
-        <w:t>reprehenderit</w:t>
-      </w:r>
-      <w:proofErr w:type="spellEnd"/>
-      <w:r>
-        <w:rPr>
-          <w:rFonts w:ascii="Arial" w:hAnsi="Arial" w:cs="Arial"/>
-          <w:sz w:val="18"/>
-          <w:szCs w:val="18"/>
-          <w:lang w:val="en-GB"/>
-        </w:rPr>
-        <w:t xml:space="preserve"> in </w:t>
-      </w:r>
-      <w:proofErr w:type="spellStart"/>
-      <w:r>
-        <w:rPr>
-          <w:rFonts w:ascii="Arial" w:hAnsi="Arial" w:cs="Arial"/>
-          <w:sz w:val="18"/>
-          <w:szCs w:val="18"/>
-          <w:lang w:val="en-GB"/>
-        </w:rPr>
-        <w:t>voluptate</w:t>
-      </w:r>
-      <w:proofErr w:type="spellEnd"/>
-      <w:r>
-        <w:rPr>
-          <w:rFonts w:ascii="Arial" w:hAnsi="Arial" w:cs="Arial"/>
-          <w:sz w:val="18"/>
-          <w:szCs w:val="18"/>
-          <w:lang w:val="en-GB"/>
-        </w:rPr>
-        <w:t xml:space="preserve"> </w:t>
-      </w:r>
-      <w:proofErr w:type="spellStart"/>
-      <w:r>
-        <w:rPr>
-          <w:rFonts w:ascii="Arial" w:hAnsi="Arial" w:cs="Arial"/>
-          <w:sz w:val="18"/>
-          <w:szCs w:val="18"/>
-          <w:lang w:val="en-GB"/>
-        </w:rPr>
-        <w:t>velit</w:t>
-      </w:r>
-      <w:proofErr w:type="spellEnd"/>
-      <w:r>
-        <w:rPr>
-          <w:rFonts w:ascii="Arial" w:hAnsi="Arial" w:cs="Arial"/>
-          <w:sz w:val="18"/>
-          <w:szCs w:val="18"/>
-          <w:lang w:val="en-GB"/>
-        </w:rPr>
-        <w:t xml:space="preserve"> </w:t>
-      </w:r>
-      <w:proofErr w:type="spellStart"/>
-      <w:r>
-        <w:rPr>
-          <w:rFonts w:ascii="Arial" w:hAnsi="Arial" w:cs="Arial"/>
-          <w:sz w:val="18"/>
-          <w:szCs w:val="18"/>
-          <w:lang w:val="en-GB"/>
-        </w:rPr>
-        <w:t>esse</w:t>
-      </w:r>
-      <w:proofErr w:type="spellEnd"/>
-      <w:r>
-        <w:rPr>
-          <w:rFonts w:ascii="Arial" w:hAnsi="Arial" w:cs="Arial"/>
-          <w:sz w:val="18"/>
-          <w:szCs w:val="18"/>
-          <w:lang w:val="en-GB"/>
-        </w:rPr>
-        <w:t xml:space="preserve"> </w:t>
-      </w:r>
-      <w:proofErr w:type="spellStart"/>
-      <w:r>
-        <w:rPr>
-          <w:rFonts w:ascii="Arial" w:hAnsi="Arial" w:cs="Arial"/>
-          <w:sz w:val="18"/>
-          <w:szCs w:val="18"/>
-          <w:lang w:val="en-GB"/>
-        </w:rPr>
-        <w:t>cillum</w:t>
-      </w:r>
-      <w:proofErr w:type="spellEnd"/>
-      <w:r>
-        <w:rPr>
-          <w:rFonts w:ascii="Arial" w:hAnsi="Arial" w:cs="Arial"/>
-          <w:sz w:val="18"/>
-          <w:szCs w:val="18"/>
-          <w:lang w:val="en-GB"/>
-        </w:rPr>
-        <w:t xml:space="preserve"> dolore </w:t>
-      </w:r>
-      <w:proofErr w:type="spellStart"/>
-      <w:r>
-        <w:rPr>
-          <w:rFonts w:ascii="Arial" w:hAnsi="Arial" w:cs="Arial"/>
-          <w:sz w:val="18"/>
-          <w:szCs w:val="18"/>
-          <w:lang w:val="en-GB"/>
-        </w:rPr>
-        <w:t>eu</w:t>
-      </w:r>
-      <w:proofErr w:type="spellEnd"/>
-      <w:r>
-        <w:rPr>
-          <w:rFonts w:ascii="Arial" w:hAnsi="Arial" w:cs="Arial"/>
-          <w:sz w:val="18"/>
-          <w:szCs w:val="18"/>
-          <w:lang w:val="en-GB"/>
-        </w:rPr>
-        <w:t xml:space="preserve"> </w:t>
-      </w:r>
-      <w:proofErr w:type="spellStart"/>
-      <w:r>
-        <w:rPr>
-          <w:rFonts w:ascii="Arial" w:hAnsi="Arial" w:cs="Arial"/>
-          <w:sz w:val="18"/>
-          <w:szCs w:val="18"/>
-          <w:lang w:val="en-GB"/>
-        </w:rPr>
-        <w:t>fugiat</w:t>
-      </w:r>
-      <w:proofErr w:type="spellEnd"/>
-      <w:r>
-        <w:rPr>
-          <w:rFonts w:ascii="Arial" w:hAnsi="Arial" w:cs="Arial"/>
-          <w:sz w:val="18"/>
-          <w:szCs w:val="18"/>
-          <w:lang w:val="en-GB"/>
-        </w:rPr>
-        <w:t xml:space="preserve"> </w:t>
-      </w:r>
-      <w:proofErr w:type="spellStart"/>
-      <w:r>
-        <w:rPr>
-          <w:rFonts w:ascii="Arial" w:hAnsi="Arial" w:cs="Arial"/>
-          <w:sz w:val="18"/>
-          <w:szCs w:val="18"/>
-          <w:lang w:val="en-GB"/>
-        </w:rPr>
-        <w:t>nulla</w:t>
-      </w:r>
-      <w:proofErr w:type="spellEnd"/>
-      <w:r>
-        <w:rPr>
-          <w:rFonts w:ascii="Arial" w:hAnsi="Arial" w:cs="Arial"/>
-          <w:sz w:val="18"/>
-          <w:szCs w:val="18"/>
-          <w:lang w:val="en-GB"/>
-        </w:rPr>
-        <w:t xml:space="preserve"> </w:t>
-      </w:r>
-      <w:proofErr w:type="spellStart"/>
-      <w:r>
-        <w:rPr>
-          <w:rFonts w:ascii="Arial" w:hAnsi="Arial" w:cs="Arial"/>
-          <w:sz w:val="18"/>
-          <w:szCs w:val="18"/>
-          <w:lang w:val="en-GB"/>
-        </w:rPr>
-        <w:t>pariatur</w:t>
-      </w:r>
-      <w:proofErr w:type="spellEnd"/>
-      <w:r>
-        <w:rPr>
-          <w:rFonts w:ascii="Arial" w:hAnsi="Arial" w:cs="Arial"/>
-          <w:sz w:val="18"/>
-          <w:szCs w:val="18"/>
-          <w:lang w:val="en-GB"/>
-        </w:rPr>
-        <w:t xml:space="preserve">. </w:t>
-      </w:r>
-      <w:proofErr w:type="spellStart"/>
-      <w:r>
-        <w:rPr>
-          <w:rFonts w:ascii="Arial" w:hAnsi="Arial" w:cs="Arial"/>
-          <w:sz w:val="18"/>
-          <w:szCs w:val="18"/>
-          <w:lang w:val="en-GB"/>
-        </w:rPr>
-        <w:t>Excepteur</w:t>
-      </w:r>
-      <w:proofErr w:type="spellEnd"/>
-      <w:r>
-        <w:rPr>
-          <w:rFonts w:ascii="Arial" w:hAnsi="Arial" w:cs="Arial"/>
-          <w:sz w:val="18"/>
-          <w:szCs w:val="18"/>
-          <w:lang w:val="en-GB"/>
-        </w:rPr>
-        <w:t xml:space="preserve"> </w:t>
-      </w:r>
-      <w:proofErr w:type="spellStart"/>
-      <w:r>
-        <w:rPr>
-          <w:rFonts w:ascii="Arial" w:hAnsi="Arial" w:cs="Arial"/>
-          <w:sz w:val="18"/>
-          <w:szCs w:val="18"/>
-          <w:lang w:val="en-GB"/>
-        </w:rPr>
-        <w:t>sint</w:t>
-      </w:r>
-      <w:proofErr w:type="spellEnd"/>
-      <w:r>
-        <w:rPr>
-          <w:rFonts w:ascii="Arial" w:hAnsi="Arial" w:cs="Arial"/>
-          <w:sz w:val="18"/>
-          <w:szCs w:val="18"/>
-          <w:lang w:val="en-GB"/>
-        </w:rPr>
-        <w:t xml:space="preserve"> </w:t>
-      </w:r>
-      <w:proofErr w:type="spellStart"/>
-      <w:r>
-        <w:rPr>
-          <w:rFonts w:ascii="Arial" w:hAnsi="Arial" w:cs="Arial"/>
-          <w:sz w:val="18"/>
-          <w:szCs w:val="18"/>
-          <w:lang w:val="en-GB"/>
-        </w:rPr>
-        <w:t>occaecat</w:t>
-      </w:r>
-      <w:proofErr w:type="spellEnd"/>
-      <w:r>
-        <w:rPr>
-          <w:rFonts w:ascii="Arial" w:hAnsi="Arial" w:cs="Arial"/>
-          <w:sz w:val="18"/>
-          <w:szCs w:val="18"/>
-          <w:lang w:val="en-GB"/>
-        </w:rPr>
-        <w:t xml:space="preserve"> </w:t>
-      </w:r>
-      <w:proofErr w:type="spellStart"/>
-      <w:r>
-        <w:rPr>
-          <w:rFonts w:ascii="Arial" w:hAnsi="Arial" w:cs="Arial"/>
-          <w:sz w:val="18"/>
-          <w:szCs w:val="18"/>
-          <w:lang w:val="en-GB"/>
-        </w:rPr>
-        <w:t>cupidatat</w:t>
-      </w:r>
-      <w:proofErr w:type="spellEnd"/>
-      <w:r>
-        <w:rPr>
-          <w:rFonts w:ascii="Arial" w:hAnsi="Arial" w:cs="Arial"/>
-          <w:sz w:val="18"/>
-          <w:szCs w:val="18"/>
-          <w:lang w:val="en-GB"/>
-        </w:rPr>
-        <w:t xml:space="preserve"> non </w:t>
-      </w:r>
-      <w:proofErr w:type="spellStart"/>
-      <w:r>
-        <w:rPr>
-          <w:rFonts w:ascii="Arial" w:hAnsi="Arial" w:cs="Arial"/>
-          <w:sz w:val="18"/>
-          <w:szCs w:val="18"/>
-          <w:lang w:val="en-GB"/>
-        </w:rPr>
-        <w:t>proident</w:t>
-      </w:r>
-      <w:proofErr w:type="spellEnd"/>
-      <w:r>
-        <w:rPr>
-          <w:rFonts w:ascii="Arial" w:hAnsi="Arial" w:cs="Arial"/>
-          <w:sz w:val="18"/>
-          <w:szCs w:val="18"/>
-          <w:lang w:val="en-GB"/>
-        </w:rPr>
-        <w:t xml:space="preserve">, sunt in culpa qui </w:t>
-      </w:r>
-      <w:proofErr w:type="spellStart"/>
-      <w:r>
-        <w:rPr>
-          <w:rFonts w:ascii="Arial" w:hAnsi="Arial" w:cs="Arial"/>
-          <w:sz w:val="18"/>
-          <w:szCs w:val="18"/>
-          <w:lang w:val="en-GB"/>
-        </w:rPr>
-        <w:t>officia</w:t>
-      </w:r>
-      <w:proofErr w:type="spellEnd"/>
-      <w:r>
-        <w:rPr>
-          <w:rFonts w:ascii="Arial" w:hAnsi="Arial" w:cs="Arial"/>
-          <w:sz w:val="18"/>
-          <w:szCs w:val="18"/>
-          <w:lang w:val="en-GB"/>
-        </w:rPr>
-        <w:t xml:space="preserve"> </w:t>
-      </w:r>
-      <w:proofErr w:type="spellStart"/>
-      <w:r>
-        <w:rPr>
-          <w:rFonts w:ascii="Arial" w:hAnsi="Arial" w:cs="Arial"/>
-          <w:sz w:val="18"/>
-          <w:szCs w:val="18"/>
-          <w:lang w:val="en-GB"/>
-        </w:rPr>
-        <w:t>deserunt</w:t>
-      </w:r>
-      <w:proofErr w:type="spellEnd"/>
-      <w:r>
-        <w:rPr>
-          <w:rFonts w:ascii="Arial" w:hAnsi="Arial" w:cs="Arial"/>
-          <w:sz w:val="18"/>
-          <w:szCs w:val="18"/>
-          <w:lang w:val="en-GB"/>
-        </w:rPr>
-        <w:t xml:space="preserve"> </w:t>
-      </w:r>
-      <w:proofErr w:type="spellStart"/>
-      <w:r>
-        <w:rPr>
-          <w:rFonts w:ascii="Arial" w:hAnsi="Arial" w:cs="Arial"/>
-          <w:sz w:val="18"/>
-          <w:szCs w:val="18"/>
-          <w:lang w:val="en-GB"/>
-        </w:rPr>
-        <w:t>mollit</w:t>
-      </w:r>
-      <w:proofErr w:type="spellEnd"/>
-      <w:r>
-        <w:rPr>
-          <w:rFonts w:ascii="Arial" w:hAnsi="Arial" w:cs="Arial"/>
-          <w:sz w:val="18"/>
-          <w:szCs w:val="18"/>
-          <w:lang w:val="en-GB"/>
-        </w:rPr>
-        <w:t xml:space="preserve"> </w:t>
-      </w:r>
-      <w:proofErr w:type="spellStart"/>
-      <w:r>
-        <w:rPr>
-          <w:rFonts w:ascii="Arial" w:hAnsi="Arial" w:cs="Arial"/>
-          <w:sz w:val="18"/>
-          <w:szCs w:val="18"/>
-          <w:lang w:val="en-GB"/>
-        </w:rPr>
-        <w:t>anim</w:t>
-      </w:r>
-      <w:proofErr w:type="spellEnd"/>
-      <w:r>
-        <w:rPr>
-          <w:rFonts w:ascii="Arial" w:hAnsi="Arial" w:cs="Arial"/>
-          <w:sz w:val="18"/>
-          <w:szCs w:val="18"/>
-          <w:lang w:val="en-GB"/>
-        </w:rPr>
-        <w:t xml:space="preserve"> id </w:t>
-      </w:r>
-      <w:proofErr w:type="spellStart"/>
-      <w:r>
-        <w:rPr>
-          <w:rFonts w:ascii="Arial" w:hAnsi="Arial" w:cs="Arial"/>
-          <w:sz w:val="18"/>
-          <w:szCs w:val="18"/>
-          <w:lang w:val="en-GB"/>
-        </w:rPr>
-        <w:t>est</w:t>
-      </w:r>
-      <w:proofErr w:type="spellEnd"/>
-      <w:r>
-        <w:rPr>
-          <w:rFonts w:ascii="Arial" w:hAnsi="Arial" w:cs="Arial"/>
-          <w:sz w:val="18"/>
-          <w:szCs w:val="18"/>
-          <w:lang w:val="en-GB"/>
-        </w:rPr>
-        <w:t xml:space="preserve"> </w:t>
-      </w:r>
-      <w:proofErr w:type="spellStart"/>
-      <w:r>
-        <w:rPr>
-          <w:rFonts w:ascii="Arial" w:hAnsi="Arial" w:cs="Arial"/>
-          <w:sz w:val="18"/>
-          <w:szCs w:val="18"/>
-          <w:lang w:val="en-GB"/>
-        </w:rPr>
-        <w:t>laborum</w:t>
-      </w:r>
-      <w:proofErr w:type="spellEnd"/>
-      <w:r>
-        <w:rPr>
-          <w:rFonts w:ascii="Arial" w:hAnsi="Arial" w:cs="Arial"/>
-          <w:sz w:val="18"/>
-          <w:szCs w:val="18"/>
-          <w:lang w:val="en-GB"/>
-        </w:rPr>
-        <w:t>.</w:t>
+        <w:t>Lorem ipsum dolor sit amet, consectetur adipiscing elit, sed do eiusmod tempor incididunt ut labore et dolore magna aliqua. Ut enim ad minim veniam, quis nostrud exercitation ullamco laboris nisi ut aliquip ex ea commodo consequat. Duis aute irure dolor in reprehenderit in voluptate velit esse cillum dolore eu fugiat nulla pariatur. Excepteur sint occaecat cupidatat non proident, sunt in culpa qui officia deserunt mollit anim id est laborum.</w:t>
       </w:r>
     </w:p>
     <w:p>
@@ -3372,699 +2413,8 @@
           <w:szCs w:val="18"/>
           <w:lang w:val="en-GB"/>
         </w:rPr>
-        <w:t xml:space="preserve">Lorem ipsum </w:t>
-      </w:r>
-      <w:proofErr w:type="spellStart"/>
-      <w:r>
-        <w:rPr>
-          <w:rFonts w:ascii="Arial" w:hAnsi="Arial" w:cs="Arial"/>
-          <w:sz w:val="18"/>
-          <w:szCs w:val="18"/>
-          <w:lang w:val="en-GB"/>
-        </w:rPr>
-        <w:t>dolor</w:t>
-      </w:r>
-      <w:proofErr w:type="spellEnd"/>
-      <w:r>
-        <w:rPr>
-          <w:rFonts w:ascii="Arial" w:hAnsi="Arial" w:cs="Arial"/>
-          <w:sz w:val="18"/>
-          <w:szCs w:val="18"/>
-          <w:lang w:val="en-GB"/>
-        </w:rPr>
-        <w:t xml:space="preserve"> sit </w:t>
-      </w:r>
-      <w:proofErr w:type="spellStart"/>
-      <w:r>
-        <w:rPr>
-          <w:rFonts w:ascii="Arial" w:hAnsi="Arial" w:cs="Arial"/>
-          <w:sz w:val="18"/>
-          <w:szCs w:val="18"/>
-          <w:lang w:val="en-GB"/>
-        </w:rPr>
-        <w:t>amet</w:t>
-      </w:r>
-      <w:proofErr w:type="spellEnd"/>
-      <w:r>
-        <w:rPr>
-          <w:rFonts w:ascii="Arial" w:hAnsi="Arial" w:cs="Arial"/>
-          <w:sz w:val="18"/>
-          <w:szCs w:val="18"/>
-          <w:lang w:val="en-GB"/>
-        </w:rPr>
-        <w:t xml:space="preserve">, </w:t>
-      </w:r>
-      <w:proofErr w:type="spellStart"/>
-      <w:r>
-        <w:rPr>
-          <w:rFonts w:ascii="Arial" w:hAnsi="Arial" w:cs="Arial"/>
-          <w:sz w:val="18"/>
-          <w:szCs w:val="18"/>
-          <w:lang w:val="en-GB"/>
-        </w:rPr>
-        <w:t>consectetur</w:t>
-      </w:r>
-      <w:proofErr w:type="spellEnd"/>
-      <w:r>
-        <w:rPr>
-          <w:rFonts w:ascii="Arial" w:hAnsi="Arial" w:cs="Arial"/>
-          <w:sz w:val="18"/>
-          <w:szCs w:val="18"/>
-          <w:lang w:val="en-GB"/>
-        </w:rPr>
-        <w:t xml:space="preserve"> </w:t>
-      </w:r>
-      <w:proofErr w:type="spellStart"/>
-      <w:r>
-        <w:rPr>
-          <w:rFonts w:ascii="Arial" w:hAnsi="Arial" w:cs="Arial"/>
-          <w:sz w:val="18"/>
-          <w:szCs w:val="18"/>
-          <w:lang w:val="en-GB"/>
-        </w:rPr>
-        <w:t>adipiscing</w:t>
-      </w:r>
-      <w:proofErr w:type="spellEnd"/>
-      <w:r>
-        <w:rPr>
-          <w:rFonts w:ascii="Arial" w:hAnsi="Arial" w:cs="Arial"/>
-          <w:sz w:val="18"/>
-          <w:szCs w:val="18"/>
-          <w:lang w:val="en-GB"/>
-        </w:rPr>
-        <w:t xml:space="preserve"> </w:t>
-      </w:r>
-      <w:proofErr w:type="spellStart"/>
-      <w:r>
-        <w:rPr>
-          <w:rFonts w:ascii="Arial" w:hAnsi="Arial" w:cs="Arial"/>
-          <w:sz w:val="18"/>
-          <w:szCs w:val="18"/>
-          <w:lang w:val="en-GB"/>
-        </w:rPr>
-        <w:t>elit</w:t>
-      </w:r>
-      <w:proofErr w:type="spellEnd"/>
-      <w:r>
-        <w:rPr>
-          <w:rFonts w:ascii="Arial" w:hAnsi="Arial" w:cs="Arial"/>
-          <w:sz w:val="18"/>
-          <w:szCs w:val="18"/>
-          <w:lang w:val="en-GB"/>
-        </w:rPr>
-        <w:t xml:space="preserve">, </w:t>
-      </w:r>
-      <w:proofErr w:type="spellStart"/>
-      <w:r>
-        <w:rPr>
-          <w:rFonts w:ascii="Arial" w:hAnsi="Arial" w:cs="Arial"/>
-          <w:sz w:val="18"/>
-          <w:szCs w:val="18"/>
-          <w:lang w:val="en-GB"/>
-        </w:rPr>
-        <w:t>sed</w:t>
-      </w:r>
-      <w:proofErr w:type="spellEnd"/>
-      <w:r>
-        <w:rPr>
-          <w:rFonts w:ascii="Arial" w:hAnsi="Arial" w:cs="Arial"/>
-          <w:sz w:val="18"/>
-          <w:szCs w:val="18"/>
-          <w:lang w:val="en-GB"/>
-        </w:rPr>
-        <w:t xml:space="preserve"> do </w:t>
-      </w:r>
-      <w:proofErr w:type="spellStart"/>
-      <w:r>
-        <w:rPr>
-          <w:rFonts w:ascii="Arial" w:hAnsi="Arial" w:cs="Arial"/>
-          <w:sz w:val="18"/>
-          <w:szCs w:val="18"/>
-          <w:lang w:val="en-GB"/>
-        </w:rPr>
-        <w:t>eiusmod</w:t>
-      </w:r>
-      <w:proofErr w:type="spellEnd"/>
-      <w:r>
-        <w:rPr>
-          <w:rFonts w:ascii="Arial" w:hAnsi="Arial" w:cs="Arial"/>
-          <w:sz w:val="18"/>
-          <w:szCs w:val="18"/>
-          <w:lang w:val="en-GB"/>
-        </w:rPr>
-        <w:t xml:space="preserve"> </w:t>
-      </w:r>
-      <w:proofErr w:type="spellStart"/>
-      <w:r>
-        <w:rPr>
-          <w:rFonts w:ascii="Arial" w:hAnsi="Arial" w:cs="Arial"/>
-          <w:sz w:val="18"/>
-          <w:szCs w:val="18"/>
-          <w:lang w:val="en-GB"/>
-        </w:rPr>
-        <w:t>tempor</w:t>
-      </w:r>
-      <w:proofErr w:type="spellEnd"/>
-      <w:r>
-        <w:rPr>
-          <w:rFonts w:ascii="Arial" w:hAnsi="Arial" w:cs="Arial"/>
-          <w:sz w:val="18"/>
-          <w:szCs w:val="18"/>
-          <w:lang w:val="en-GB"/>
-        </w:rPr>
-        <w:t xml:space="preserve"> </w:t>
-      </w:r>
-      <w:proofErr w:type="spellStart"/>
-      <w:r>
-        <w:rPr>
-          <w:rFonts w:ascii="Arial" w:hAnsi="Arial" w:cs="Arial"/>
-          <w:sz w:val="18"/>
-          <w:szCs w:val="18"/>
-          <w:lang w:val="en-GB"/>
-        </w:rPr>
-        <w:t>incididunt</w:t>
-      </w:r>
-      <w:proofErr w:type="spellEnd"/>
-      <w:r>
-        <w:rPr>
-          <w:rFonts w:ascii="Arial" w:hAnsi="Arial" w:cs="Arial"/>
-          <w:sz w:val="18"/>
-          <w:szCs w:val="18"/>
-          <w:lang w:val="en-GB"/>
-        </w:rPr>
-        <w:t xml:space="preserve"> </w:t>
-      </w:r>
-      <w:proofErr w:type="spellStart"/>
-      <w:r>
-        <w:rPr>
-          <w:rFonts w:ascii="Arial" w:hAnsi="Arial" w:cs="Arial"/>
-          <w:sz w:val="18"/>
-          <w:szCs w:val="18"/>
-          <w:lang w:val="en-GB"/>
-        </w:rPr>
-        <w:t>ut</w:t>
-      </w:r>
-      <w:proofErr w:type="spellEnd"/>
-      <w:r>
-        <w:rPr>
-          <w:rFonts w:ascii="Arial" w:hAnsi="Arial" w:cs="Arial"/>
-          <w:sz w:val="18"/>
-          <w:szCs w:val="18"/>
-          <w:lang w:val="en-GB"/>
-        </w:rPr>
-        <w:t xml:space="preserve"> </w:t>
-      </w:r>
-      <w:proofErr w:type="spellStart"/>
-      <w:r>
-        <w:rPr>
-          <w:rFonts w:ascii="Arial" w:hAnsi="Arial" w:cs="Arial"/>
-          <w:sz w:val="18"/>
-          <w:szCs w:val="18"/>
-          <w:lang w:val="en-GB"/>
-        </w:rPr>
-        <w:t>labore</w:t>
-      </w:r>
-      <w:proofErr w:type="spellEnd"/>
-      <w:r>
-        <w:rPr>
-          <w:rFonts w:ascii="Arial" w:hAnsi="Arial" w:cs="Arial"/>
-          <w:sz w:val="18"/>
-          <w:szCs w:val="18"/>
-          <w:lang w:val="en-GB"/>
-        </w:rPr>
-        <w:t xml:space="preserve"> et dolore magna </w:t>
-      </w:r>
-      <w:proofErr w:type="spellStart"/>
-      <w:r>
-        <w:rPr>
-          <w:rFonts w:ascii="Arial" w:hAnsi="Arial" w:cs="Arial"/>
-          <w:sz w:val="18"/>
-          <w:szCs w:val="18"/>
-          <w:lang w:val="en-GB"/>
-        </w:rPr>
-        <w:t>aliqua</w:t>
-      </w:r>
-      <w:proofErr w:type="spellEnd"/>
-      <w:r>
-        <w:rPr>
-          <w:rFonts w:ascii="Arial" w:hAnsi="Arial" w:cs="Arial"/>
-          <w:sz w:val="18"/>
-          <w:szCs w:val="18"/>
-          <w:lang w:val="en-GB"/>
-        </w:rPr>
-        <w:t xml:space="preserve">. Ut </w:t>
-      </w:r>
-      <w:proofErr w:type="spellStart"/>
-      <w:r>
-        <w:rPr>
-          <w:rFonts w:ascii="Arial" w:hAnsi="Arial" w:cs="Arial"/>
-          <w:sz w:val="18"/>
-          <w:szCs w:val="18"/>
-          <w:lang w:val="en-GB"/>
-        </w:rPr>
-        <w:t>enim</w:t>
-      </w:r>
-      <w:proofErr w:type="spellEnd"/>
-      <w:r>
-        <w:rPr>
-          <w:rFonts w:ascii="Arial" w:hAnsi="Arial" w:cs="Arial"/>
-          <w:sz w:val="18"/>
-          <w:szCs w:val="18"/>
-          <w:lang w:val="en-GB"/>
-        </w:rPr>
-        <w:t xml:space="preserve"> ad minim </w:t>
-      </w:r>
-      <w:proofErr w:type="spellStart"/>
-      <w:r>
-        <w:rPr>
-          <w:rFonts w:ascii="Arial" w:hAnsi="Arial" w:cs="Arial"/>
-          <w:sz w:val="18"/>
-          <w:szCs w:val="18"/>
-          <w:lang w:val="en-GB"/>
-        </w:rPr>
-        <w:t>veniam</w:t>
-      </w:r>
-      <w:proofErr w:type="spellEnd"/>
-      <w:r>
-        <w:rPr>
-          <w:rFonts w:ascii="Arial" w:hAnsi="Arial" w:cs="Arial"/>
-          <w:sz w:val="18"/>
-          <w:szCs w:val="18"/>
-          <w:lang w:val="en-GB"/>
-        </w:rPr>
-        <w:t xml:space="preserve">, </w:t>
-      </w:r>
-      <w:proofErr w:type="spellStart"/>
-      <w:r>
-        <w:rPr>
-          <w:rFonts w:ascii="Arial" w:hAnsi="Arial" w:cs="Arial"/>
-          <w:sz w:val="18"/>
-          <w:szCs w:val="18"/>
-          <w:lang w:val="en-GB"/>
-        </w:rPr>
-        <w:t>quis</w:t>
-      </w:r>
-      <w:proofErr w:type="spellEnd"/>
-      <w:r>
-        <w:rPr>
-          <w:rFonts w:ascii="Arial" w:hAnsi="Arial" w:cs="Arial"/>
-          <w:sz w:val="18"/>
-          <w:szCs w:val="18"/>
-          <w:lang w:val="en-GB"/>
-        </w:rPr>
-        <w:t xml:space="preserve"> </w:t>
-      </w:r>
-      <w:proofErr w:type="spellStart"/>
-      <w:r>
-        <w:rPr>
-          <w:rFonts w:ascii="Arial" w:hAnsi="Arial" w:cs="Arial"/>
-          <w:sz w:val="18"/>
-          <w:szCs w:val="18"/>
-          <w:lang w:val="en-GB"/>
-        </w:rPr>
-        <w:t>nostrud</w:t>
-      </w:r>
-      <w:proofErr w:type="spellEnd"/>
-      <w:r>
-        <w:rPr>
-          <w:rFonts w:ascii="Arial" w:hAnsi="Arial" w:cs="Arial"/>
-          <w:sz w:val="18"/>
-          <w:szCs w:val="18"/>
-          <w:lang w:val="en-GB"/>
-        </w:rPr>
-        <w:t xml:space="preserve"> exercitation </w:t>
-      </w:r>
-      <w:proofErr w:type="spellStart"/>
-      <w:r>
-        <w:rPr>
-          <w:rFonts w:ascii="Arial" w:hAnsi="Arial" w:cs="Arial"/>
-          <w:sz w:val="18"/>
-          <w:szCs w:val="18"/>
-          <w:lang w:val="en-GB"/>
-        </w:rPr>
-        <w:t>ullamco</w:t>
-      </w:r>
-      <w:proofErr w:type="spellEnd"/>
-      <w:r>
-        <w:rPr>
-          <w:rFonts w:ascii="Arial" w:hAnsi="Arial" w:cs="Arial"/>
-          <w:sz w:val="18"/>
-          <w:szCs w:val="18"/>
-          <w:lang w:val="en-GB"/>
-        </w:rPr>
-        <w:t xml:space="preserve"> </w:t>
-      </w:r>
-      <w:proofErr w:type="spellStart"/>
-      <w:r>
-        <w:rPr>
-          <w:rFonts w:ascii="Arial" w:hAnsi="Arial" w:cs="Arial"/>
-          <w:sz w:val="18"/>
-          <w:szCs w:val="18"/>
-          <w:lang w:val="en-GB"/>
-        </w:rPr>
-        <w:t>laboris</w:t>
-      </w:r>
-      <w:proofErr w:type="spellEnd"/>
-      <w:r>
-        <w:rPr>
-          <w:rFonts w:ascii="Arial" w:hAnsi="Arial" w:cs="Arial"/>
-          <w:sz w:val="18"/>
-          <w:szCs w:val="18"/>
-          <w:lang w:val="en-GB"/>
-        </w:rPr>
-        <w:t xml:space="preserve"> nisi </w:t>
-      </w:r>
-      <w:proofErr w:type="spellStart"/>
-      <w:r>
-        <w:rPr>
-          <w:rFonts w:ascii="Arial" w:hAnsi="Arial" w:cs="Arial"/>
-          <w:sz w:val="18"/>
-          <w:szCs w:val="18"/>
-          <w:lang w:val="en-GB"/>
-        </w:rPr>
-        <w:t>ut</w:t>
-      </w:r>
-      <w:proofErr w:type="spellEnd"/>
-      <w:r>
-        <w:rPr>
-          <w:rFonts w:ascii="Arial" w:hAnsi="Arial" w:cs="Arial"/>
-          <w:sz w:val="18"/>
-          <w:szCs w:val="18"/>
-          <w:lang w:val="en-GB"/>
-        </w:rPr>
-        <w:t xml:space="preserve"> </w:t>
-      </w:r>
-      <w:proofErr w:type="spellStart"/>
-      <w:r>
-        <w:rPr>
-          <w:rFonts w:ascii="Arial" w:hAnsi="Arial" w:cs="Arial"/>
-          <w:sz w:val="18"/>
-          <w:szCs w:val="18"/>
-          <w:lang w:val="en-GB"/>
-        </w:rPr>
-        <w:t>aliquip</w:t>
-      </w:r>
-      <w:proofErr w:type="spellEnd"/>
-      <w:r>
-        <w:rPr>
-          <w:rFonts w:ascii="Arial" w:hAnsi="Arial" w:cs="Arial"/>
-          <w:sz w:val="18"/>
-          <w:szCs w:val="18"/>
-          <w:lang w:val="en-GB"/>
-        </w:rPr>
-        <w:t xml:space="preserve"> ex </w:t>
-      </w:r>
-      <w:proofErr w:type="spellStart"/>
-      <w:r>
-        <w:rPr>
-          <w:rFonts w:ascii="Arial" w:hAnsi="Arial" w:cs="Arial"/>
-          <w:sz w:val="18"/>
-          <w:szCs w:val="18"/>
-          <w:lang w:val="en-GB"/>
-        </w:rPr>
-        <w:t>ea</w:t>
-      </w:r>
-      <w:proofErr w:type="spellEnd"/>
-      <w:r>
-        <w:rPr>
-          <w:rFonts w:ascii="Arial" w:hAnsi="Arial" w:cs="Arial"/>
-          <w:sz w:val="18"/>
-          <w:szCs w:val="18"/>
-          <w:lang w:val="en-GB"/>
-        </w:rPr>
-        <w:t xml:space="preserve"> </w:t>
-      </w:r>
-      <w:proofErr w:type="spellStart"/>
-      <w:r>
-        <w:rPr>
-          <w:rFonts w:ascii="Arial" w:hAnsi="Arial" w:cs="Arial"/>
-          <w:sz w:val="18"/>
-          <w:szCs w:val="18"/>
-          <w:lang w:val="en-GB"/>
-        </w:rPr>
-        <w:t>commodo</w:t>
-      </w:r>
-      <w:proofErr w:type="spellEnd"/>
-      <w:r>
-        <w:rPr>
-          <w:rFonts w:ascii="Arial" w:hAnsi="Arial" w:cs="Arial"/>
-          <w:sz w:val="18"/>
-          <w:szCs w:val="18"/>
-          <w:lang w:val="en-GB"/>
-        </w:rPr>
-        <w:t xml:space="preserve"> </w:t>
-      </w:r>
-      <w:proofErr w:type="spellStart"/>
-      <w:r>
-        <w:rPr>
-          <w:rFonts w:ascii="Arial" w:hAnsi="Arial" w:cs="Arial"/>
-          <w:sz w:val="18"/>
-          <w:szCs w:val="18"/>
-          <w:lang w:val="en-GB"/>
-        </w:rPr>
-        <w:t>consequat</w:t>
-      </w:r>
-      <w:proofErr w:type="spellEnd"/>
-      <w:r>
-        <w:rPr>
-          <w:rFonts w:ascii="Arial" w:hAnsi="Arial" w:cs="Arial"/>
-          <w:sz w:val="18"/>
-          <w:szCs w:val="18"/>
-          <w:lang w:val="en-GB"/>
-        </w:rPr>
-        <w:t xml:space="preserve">. Duis </w:t>
-      </w:r>
-      <w:proofErr w:type="spellStart"/>
-      <w:r>
-        <w:rPr>
-          <w:rFonts w:ascii="Arial" w:hAnsi="Arial" w:cs="Arial"/>
-          <w:sz w:val="18"/>
-          <w:szCs w:val="18"/>
-          <w:lang w:val="en-GB"/>
-        </w:rPr>
-        <w:t>aute</w:t>
-      </w:r>
-      <w:proofErr w:type="spellEnd"/>
-      <w:r>
-        <w:rPr>
-          <w:rFonts w:ascii="Arial" w:hAnsi="Arial" w:cs="Arial"/>
-          <w:sz w:val="18"/>
-          <w:szCs w:val="18"/>
-          <w:lang w:val="en-GB"/>
-        </w:rPr>
-        <w:t xml:space="preserve"> </w:t>
-      </w:r>
-      <w:proofErr w:type="spellStart"/>
-      <w:r>
-        <w:rPr>
-          <w:rFonts w:ascii="Arial" w:hAnsi="Arial" w:cs="Arial"/>
-          <w:sz w:val="18"/>
-          <w:szCs w:val="18"/>
-          <w:lang w:val="en-GB"/>
-        </w:rPr>
-        <w:t>irure</w:t>
-      </w:r>
-      <w:proofErr w:type="spellEnd"/>
-      <w:r>
-        <w:rPr>
-          <w:rFonts w:ascii="Arial" w:hAnsi="Arial" w:cs="Arial"/>
-          <w:sz w:val="18"/>
-          <w:szCs w:val="18"/>
-          <w:lang w:val="en-GB"/>
-        </w:rPr>
-        <w:t xml:space="preserve"> </w:t>
-      </w:r>
-      <w:proofErr w:type="spellStart"/>
-      <w:r>
-        <w:rPr>
-          <w:rFonts w:ascii="Arial" w:hAnsi="Arial" w:cs="Arial"/>
-          <w:sz w:val="18"/>
-          <w:szCs w:val="18"/>
-          <w:lang w:val="en-GB"/>
-        </w:rPr>
-        <w:t>dolor</w:t>
-      </w:r>
-      <w:proofErr w:type="spellEnd"/>
-      <w:r>
-        <w:rPr>
-          <w:rFonts w:ascii="Arial" w:hAnsi="Arial" w:cs="Arial"/>
-          <w:sz w:val="18"/>
-          <w:szCs w:val="18"/>
-          <w:lang w:val="en-GB"/>
-        </w:rPr>
-        <w:t xml:space="preserve"> in </w:t>
-      </w:r>
-      <w:proofErr w:type="spellStart"/>
-      <w:r>
-        <w:rPr>
-          <w:rFonts w:ascii="Arial" w:hAnsi="Arial" w:cs="Arial"/>
-          <w:sz w:val="18"/>
-          <w:szCs w:val="18"/>
-          <w:lang w:val="en-GB"/>
-        </w:rPr>
-        <w:t>reprehenderit</w:t>
-      </w:r>
-      <w:proofErr w:type="spellEnd"/>
-      <w:r>
-        <w:rPr>
-          <w:rFonts w:ascii="Arial" w:hAnsi="Arial" w:cs="Arial"/>
-          <w:sz w:val="18"/>
-          <w:szCs w:val="18"/>
-          <w:lang w:val="en-GB"/>
-        </w:rPr>
-        <w:t xml:space="preserve"> in </w:t>
-      </w:r>
-      <w:proofErr w:type="spellStart"/>
-      <w:r>
-        <w:rPr>
-          <w:rFonts w:ascii="Arial" w:hAnsi="Arial" w:cs="Arial"/>
-          <w:sz w:val="18"/>
-          <w:szCs w:val="18"/>
-          <w:lang w:val="en-GB"/>
-        </w:rPr>
-        <w:t>voluptate</w:t>
-      </w:r>
-      <w:proofErr w:type="spellEnd"/>
-      <w:r>
-        <w:rPr>
-          <w:rFonts w:ascii="Arial" w:hAnsi="Arial" w:cs="Arial"/>
-          <w:sz w:val="18"/>
-          <w:szCs w:val="18"/>
-          <w:lang w:val="en-GB"/>
-        </w:rPr>
-        <w:t xml:space="preserve"> </w:t>
-      </w:r>
-      <w:proofErr w:type="spellStart"/>
-      <w:r>
-        <w:rPr>
-          <w:rFonts w:ascii="Arial" w:hAnsi="Arial" w:cs="Arial"/>
-          <w:sz w:val="18"/>
-          <w:szCs w:val="18"/>
-          <w:lang w:val="en-GB"/>
-        </w:rPr>
-        <w:t>velit</w:t>
-      </w:r>
-      <w:proofErr w:type="spellEnd"/>
-      <w:r>
-        <w:rPr>
-          <w:rFonts w:ascii="Arial" w:hAnsi="Arial" w:cs="Arial"/>
-          <w:sz w:val="18"/>
-          <w:szCs w:val="18"/>
-          <w:lang w:val="en-GB"/>
-        </w:rPr>
-        <w:t xml:space="preserve"> </w:t>
-      </w:r>
-      <w:proofErr w:type="spellStart"/>
-      <w:r>
-        <w:rPr>
-          <w:rFonts w:ascii="Arial" w:hAnsi="Arial" w:cs="Arial"/>
-          <w:sz w:val="18"/>
-          <w:szCs w:val="18"/>
-          <w:lang w:val="en-GB"/>
-        </w:rPr>
-        <w:t>esse</w:t>
-      </w:r>
-      <w:proofErr w:type="spellEnd"/>
-      <w:r>
-        <w:rPr>
-          <w:rFonts w:ascii="Arial" w:hAnsi="Arial" w:cs="Arial"/>
-          <w:sz w:val="18"/>
-          <w:szCs w:val="18"/>
-          <w:lang w:val="en-GB"/>
-        </w:rPr>
-        <w:t xml:space="preserve"> </w:t>
-      </w:r>
-      <w:proofErr w:type="spellStart"/>
-      <w:r>
-        <w:rPr>
-          <w:rFonts w:ascii="Arial" w:hAnsi="Arial" w:cs="Arial"/>
-          <w:sz w:val="18"/>
-          <w:szCs w:val="18"/>
-          <w:lang w:val="en-GB"/>
-        </w:rPr>
-        <w:t>cillum</w:t>
-      </w:r>
-      <w:proofErr w:type="spellEnd"/>
-      <w:r>
-        <w:rPr>
-          <w:rFonts w:ascii="Arial" w:hAnsi="Arial" w:cs="Arial"/>
-          <w:sz w:val="18"/>
-          <w:szCs w:val="18"/>
-          <w:lang w:val="en-GB"/>
-        </w:rPr>
-        <w:t xml:space="preserve"> dolore </w:t>
-      </w:r>
-      <w:proofErr w:type="spellStart"/>
-      <w:r>
-        <w:rPr>
-          <w:rFonts w:ascii="Arial" w:hAnsi="Arial" w:cs="Arial"/>
-          <w:sz w:val="18"/>
-          <w:szCs w:val="18"/>
-          <w:lang w:val="en-GB"/>
-        </w:rPr>
-        <w:t>eu</w:t>
-      </w:r>
-      <w:proofErr w:type="spellEnd"/>
-      <w:r>
-        <w:rPr>
-          <w:rFonts w:ascii="Arial" w:hAnsi="Arial" w:cs="Arial"/>
-          <w:sz w:val="18"/>
-          <w:szCs w:val="18"/>
-          <w:lang w:val="en-GB"/>
-        </w:rPr>
-        <w:t xml:space="preserve"> </w:t>
-      </w:r>
-      <w:proofErr w:type="spellStart"/>
-      <w:r>
-        <w:rPr>
-          <w:rFonts w:ascii="Arial" w:hAnsi="Arial" w:cs="Arial"/>
-          <w:sz w:val="18"/>
-          <w:szCs w:val="18"/>
-          <w:lang w:val="en-GB"/>
-        </w:rPr>
-        <w:t>fugiat</w:t>
-      </w:r>
-      <w:proofErr w:type="spellEnd"/>
-      <w:r>
-        <w:rPr>
-          <w:rFonts w:ascii="Arial" w:hAnsi="Arial" w:cs="Arial"/>
-          <w:sz w:val="18"/>
-          <w:szCs w:val="18"/>
-          <w:lang w:val="en-GB"/>
-        </w:rPr>
-        <w:t xml:space="preserve"> </w:t>
-      </w:r>
-      <w:proofErr w:type="spellStart"/>
-      <w:r>
-        <w:rPr>
-          <w:rFonts w:ascii="Arial" w:hAnsi="Arial" w:cs="Arial"/>
-          <w:sz w:val="18"/>
-          <w:szCs w:val="18"/>
-          <w:lang w:val="en-GB"/>
-        </w:rPr>
-        <w:t>nulla</w:t>
-      </w:r>
-      <w:proofErr w:type="spellEnd"/>
-      <w:r>
-        <w:rPr>
-          <w:rFonts w:ascii="Arial" w:hAnsi="Arial" w:cs="Arial"/>
-          <w:sz w:val="18"/>
-          <w:szCs w:val="18"/>
-          <w:lang w:val="en-GB"/>
-        </w:rPr>
-        <w:t xml:space="preserve"> </w:t>
-      </w:r>
-      <w:proofErr w:type="spellStart"/>
-      <w:r>
-        <w:rPr>
-          <w:rFonts w:ascii="Arial" w:hAnsi="Arial" w:cs="Arial"/>
-          <w:sz w:val="18"/>
-          <w:szCs w:val="18"/>
-          <w:lang w:val="en-GB"/>
-        </w:rPr>
-        <w:t>pariatur</w:t>
-      </w:r>
-      <w:proofErr w:type="spellEnd"/>
+        <w:t>Lorem ipsum dolor sit amet, consectetur adipiscing elit, sed do eiusmod tempor incididunt ut labore et dolore magna aliqua. Ut enim ad minim veniam, quis nostrud exercitation ullamco laboris nisi ut aliquip ex ea commodo consequat. Duis aute irure dolor in reprehenderit in voluptate velit esse cillum dolore eu fugiat nulla pariatur</w:t>
+      </w:r>
     </w:p>
     <w:p>
       <w:pPr>
@@ -4102,651 +2452,7 @@
         <w:rPr>
           <w:rFonts w:cs="Arial"/>
         </w:rPr>
-        <w:t xml:space="preserve">Lorem ipsum </w:t>
-      </w:r>
-      <w:proofErr w:type="spellStart"/>
-      <w:r>
-        <w:rPr>
-          <w:rFonts w:cs="Arial"/>
-        </w:rPr>
-        <w:t>dolor</w:t>
-      </w:r>
-      <w:proofErr w:type="spellEnd"/>
-      <w:r>
-        <w:rPr>
-          <w:rFonts w:cs="Arial"/>
-        </w:rPr>
-        <w:t xml:space="preserve"> sit </w:t>
-      </w:r>
-      <w:proofErr w:type="spellStart"/>
-      <w:r>
-        <w:rPr>
-          <w:rFonts w:cs="Arial"/>
-        </w:rPr>
-        <w:t>amet</w:t>
-      </w:r>
-      <w:proofErr w:type="spellEnd"/>
-      <w:r>
-        <w:rPr>
-          <w:rFonts w:cs="Arial"/>
-        </w:rPr>
-        <w:t xml:space="preserve">, </w:t>
-      </w:r>
-      <w:proofErr w:type="spellStart"/>
-      <w:r>
-        <w:rPr>
-          <w:rFonts w:cs="Arial"/>
-        </w:rPr>
-        <w:t>consectetur</w:t>
-      </w:r>
-      <w:proofErr w:type="spellEnd"/>
-      <w:r>
-        <w:rPr>
-          <w:rFonts w:cs="Arial"/>
-        </w:rPr>
-        <w:t xml:space="preserve"> </w:t>
-      </w:r>
-      <w:proofErr w:type="spellStart"/>
-      <w:r>
-        <w:rPr>
-          <w:rFonts w:cs="Arial"/>
-        </w:rPr>
-        <w:t>adipiscing</w:t>
-      </w:r>
-      <w:proofErr w:type="spellEnd"/>
-      <w:r>
-        <w:rPr>
-          <w:rFonts w:cs="Arial"/>
-        </w:rPr>
-        <w:t xml:space="preserve"> </w:t>
-      </w:r>
-      <w:proofErr w:type="spellStart"/>
-      <w:r>
-        <w:rPr>
-          <w:rFonts w:cs="Arial"/>
-        </w:rPr>
-        <w:t>elit</w:t>
-      </w:r>
-      <w:proofErr w:type="spellEnd"/>
-      <w:r>
-        <w:rPr>
-          <w:rFonts w:cs="Arial"/>
-        </w:rPr>
-        <w:t xml:space="preserve">, </w:t>
-      </w:r>
-      <w:proofErr w:type="spellStart"/>
-      <w:r>
-        <w:rPr>
-          <w:rFonts w:cs="Arial"/>
-        </w:rPr>
-        <w:t>sed</w:t>
-      </w:r>
-      <w:proofErr w:type="spellEnd"/>
-      <w:r>
-        <w:rPr>
-          <w:rFonts w:cs="Arial"/>
-        </w:rPr>
-        <w:t xml:space="preserve"> do </w:t>
-      </w:r>
-      <w:proofErr w:type="spellStart"/>
-      <w:r>
-        <w:rPr>
-          <w:rFonts w:cs="Arial"/>
-        </w:rPr>
-        <w:t>eiusmod</w:t>
-      </w:r>
-      <w:proofErr w:type="spellEnd"/>
-      <w:r>
-        <w:rPr>
-          <w:rFonts w:cs="Arial"/>
-        </w:rPr>
-        <w:t xml:space="preserve"> </w:t>
-      </w:r>
-      <w:proofErr w:type="spellStart"/>
-      <w:r>
-        <w:rPr>
-          <w:rFonts w:cs="Arial"/>
-        </w:rPr>
-        <w:t>tempor</w:t>
-      </w:r>
-      <w:proofErr w:type="spellEnd"/>
-      <w:r>
-        <w:rPr>
-          <w:rFonts w:cs="Arial"/>
-        </w:rPr>
-        <w:t xml:space="preserve"> </w:t>
-      </w:r>
-      <w:proofErr w:type="spellStart"/>
-      <w:r>
-        <w:rPr>
-          <w:rFonts w:cs="Arial"/>
-        </w:rPr>
-        <w:t>incididunt</w:t>
-      </w:r>
-      <w:proofErr w:type="spellEnd"/>
-      <w:r>
-        <w:rPr>
-          <w:rFonts w:cs="Arial"/>
-        </w:rPr>
-        <w:t xml:space="preserve"> </w:t>
-      </w:r>
-      <w:proofErr w:type="spellStart"/>
-      <w:r>
-        <w:rPr>
-          <w:rFonts w:cs="Arial"/>
-        </w:rPr>
-        <w:t>ut</w:t>
-      </w:r>
-      <w:proofErr w:type="spellEnd"/>
-      <w:r>
-        <w:rPr>
-          <w:rFonts w:cs="Arial"/>
-        </w:rPr>
-        <w:t xml:space="preserve"> </w:t>
-      </w:r>
-      <w:proofErr w:type="spellStart"/>
-      <w:r>
-        <w:rPr>
-          <w:rFonts w:cs="Arial"/>
-        </w:rPr>
-        <w:t>labore</w:t>
-      </w:r>
-      <w:proofErr w:type="spellEnd"/>
-      <w:r>
-        <w:rPr>
-          <w:rFonts w:cs="Arial"/>
-        </w:rPr>
-        <w:t xml:space="preserve"> et dolore magna </w:t>
-      </w:r>
-      <w:proofErr w:type="spellStart"/>
-      <w:r>
-        <w:rPr>
-          <w:rFonts w:cs="Arial"/>
-        </w:rPr>
-        <w:t>aliqua</w:t>
-      </w:r>
-      <w:proofErr w:type="spellEnd"/>
-      <w:r>
-        <w:rPr>
-          <w:rFonts w:cs="Arial"/>
-        </w:rPr>
-        <w:t xml:space="preserve">. Ut </w:t>
-      </w:r>
-      <w:proofErr w:type="spellStart"/>
-      <w:r>
-        <w:rPr>
-          <w:rFonts w:cs="Arial"/>
-        </w:rPr>
-        <w:t>enim</w:t>
-      </w:r>
-      <w:proofErr w:type="spellEnd"/>
-      <w:r>
-        <w:rPr>
-          <w:rFonts w:cs="Arial"/>
-        </w:rPr>
-        <w:t xml:space="preserve"> ad minim </w:t>
-      </w:r>
-      <w:proofErr w:type="spellStart"/>
-      <w:r>
-        <w:rPr>
-          <w:rFonts w:cs="Arial"/>
-        </w:rPr>
-        <w:t>veniam</w:t>
-      </w:r>
-      <w:proofErr w:type="spellEnd"/>
-      <w:r>
-        <w:rPr>
-          <w:rFonts w:cs="Arial"/>
-        </w:rPr>
-        <w:t xml:space="preserve">, </w:t>
-      </w:r>
-      <w:proofErr w:type="spellStart"/>
-      <w:r>
-        <w:rPr>
-          <w:rFonts w:cs="Arial"/>
-        </w:rPr>
-        <w:t>quis</w:t>
-      </w:r>
-      <w:proofErr w:type="spellEnd"/>
-      <w:r>
-        <w:rPr>
-          <w:rFonts w:cs="Arial"/>
-        </w:rPr>
-        <w:t xml:space="preserve"> </w:t>
-      </w:r>
-      <w:proofErr w:type="spellStart"/>
-      <w:r>
-        <w:rPr>
-          <w:rFonts w:cs="Arial"/>
-        </w:rPr>
-        <w:t>nostrud</w:t>
-      </w:r>
-      <w:proofErr w:type="spellEnd"/>
-      <w:r>
-        <w:rPr>
-          <w:rFonts w:cs="Arial"/>
-        </w:rPr>
-        <w:t xml:space="preserve"> exercitation </w:t>
-      </w:r>
-      <w:proofErr w:type="spellStart"/>
-      <w:r>
-        <w:rPr>
-          <w:rFonts w:cs="Arial"/>
-        </w:rPr>
-        <w:t>ullamco</w:t>
-      </w:r>
-      <w:proofErr w:type="spellEnd"/>
-      <w:r>
-        <w:rPr>
-          <w:rFonts w:cs="Arial"/>
-        </w:rPr>
-        <w:t xml:space="preserve"> </w:t>
-      </w:r>
-      <w:proofErr w:type="spellStart"/>
-      <w:r>
-        <w:rPr>
-          <w:rFonts w:cs="Arial"/>
-        </w:rPr>
-        <w:t>laboris</w:t>
-      </w:r>
-      <w:proofErr w:type="spellEnd"/>
-      <w:r>
-        <w:rPr>
-          <w:rFonts w:cs="Arial"/>
-        </w:rPr>
-        <w:t xml:space="preserve"> nisi </w:t>
-      </w:r>
-      <w:proofErr w:type="spellStart"/>
-      <w:r>
-        <w:rPr>
-          <w:rFonts w:cs="Arial"/>
-        </w:rPr>
-        <w:t>ut</w:t>
-      </w:r>
-      <w:proofErr w:type="spellEnd"/>
-      <w:r>
-        <w:rPr>
-          <w:rFonts w:cs="Arial"/>
-        </w:rPr>
-        <w:t xml:space="preserve"> </w:t>
-      </w:r>
-      <w:proofErr w:type="spellStart"/>
-      <w:r>
-        <w:rPr>
-          <w:rFonts w:cs="Arial"/>
-        </w:rPr>
-        <w:t>aliquip</w:t>
-      </w:r>
-      <w:proofErr w:type="spellEnd"/>
-      <w:r>
-        <w:rPr>
-          <w:rFonts w:cs="Arial"/>
-        </w:rPr>
-        <w:t xml:space="preserve"> ex </w:t>
-      </w:r>
-      <w:proofErr w:type="spellStart"/>
-      <w:r>
-        <w:rPr>
-          <w:rFonts w:cs="Arial"/>
-        </w:rPr>
-        <w:t>ea</w:t>
-      </w:r>
-      <w:proofErr w:type="spellEnd"/>
-      <w:r>
-        <w:rPr>
-          <w:rFonts w:cs="Arial"/>
-        </w:rPr>
-        <w:t xml:space="preserve"> </w:t>
-      </w:r>
-      <w:proofErr w:type="spellStart"/>
-      <w:r>
-        <w:rPr>
-          <w:rFonts w:cs="Arial"/>
-        </w:rPr>
-        <w:t>commodo</w:t>
-      </w:r>
-      <w:proofErr w:type="spellEnd"/>
-      <w:r>
-        <w:rPr>
-          <w:rFonts w:cs="Arial"/>
-        </w:rPr>
-        <w:t xml:space="preserve"> </w:t>
-      </w:r>
-      <w:proofErr w:type="spellStart"/>
-      <w:r>
-        <w:rPr>
-          <w:rFonts w:cs="Arial"/>
-        </w:rPr>
-        <w:t>consequat</w:t>
-      </w:r>
-      <w:proofErr w:type="spellEnd"/>
-      <w:r>
-        <w:rPr>
-          <w:rFonts w:cs="Arial"/>
-        </w:rPr>
-        <w:t xml:space="preserve">. Duis </w:t>
-      </w:r>
-      <w:proofErr w:type="spellStart"/>
-      <w:r>
-        <w:rPr>
-          <w:rFonts w:cs="Arial"/>
-        </w:rPr>
-        <w:t>aute</w:t>
-      </w:r>
-      <w:proofErr w:type="spellEnd"/>
-      <w:r>
-        <w:rPr>
-          <w:rFonts w:cs="Arial"/>
-        </w:rPr>
-        <w:t xml:space="preserve"> </w:t>
-      </w:r>
-      <w:proofErr w:type="spellStart"/>
-      <w:r>
-        <w:rPr>
-          <w:rFonts w:cs="Arial"/>
-        </w:rPr>
-        <w:t>irure</w:t>
-      </w:r>
-      <w:proofErr w:type="spellEnd"/>
-      <w:r>
-        <w:rPr>
-          <w:rFonts w:cs="Arial"/>
-        </w:rPr>
-        <w:t xml:space="preserve"> </w:t>
-      </w:r>
-      <w:proofErr w:type="spellStart"/>
-      <w:r>
-        <w:rPr>
-          <w:rFonts w:cs="Arial"/>
-        </w:rPr>
-        <w:t>dolor</w:t>
-      </w:r>
-      <w:proofErr w:type="spellEnd"/>
-      <w:r>
-        <w:rPr>
-          <w:rFonts w:cs="Arial"/>
-        </w:rPr>
-        <w:t xml:space="preserve"> in </w:t>
-      </w:r>
-      <w:proofErr w:type="spellStart"/>
-      <w:r>
-        <w:rPr>
-          <w:rFonts w:cs="Arial"/>
-        </w:rPr>
-        <w:t>reprehenderit</w:t>
-      </w:r>
-      <w:proofErr w:type="spellEnd"/>
-      <w:r>
-        <w:rPr>
-          <w:rFonts w:cs="Arial"/>
-        </w:rPr>
-        <w:t xml:space="preserve"> in </w:t>
-      </w:r>
-      <w:proofErr w:type="spellStart"/>
-      <w:r>
-        <w:rPr>
-          <w:rFonts w:cs="Arial"/>
-        </w:rPr>
-        <w:t>voluptate</w:t>
-      </w:r>
-      <w:proofErr w:type="spellEnd"/>
-      <w:r>
-        <w:rPr>
-          <w:rFonts w:cs="Arial"/>
-        </w:rPr>
-        <w:t xml:space="preserve"> </w:t>
-      </w:r>
-      <w:proofErr w:type="spellStart"/>
-      <w:r>
-        <w:rPr>
-          <w:rFonts w:cs="Arial"/>
-        </w:rPr>
-        <w:t>velit</w:t>
-      </w:r>
-      <w:proofErr w:type="spellEnd"/>
-      <w:r>
-        <w:rPr>
-          <w:rFonts w:cs="Arial"/>
-        </w:rPr>
-        <w:t xml:space="preserve"> </w:t>
-      </w:r>
-      <w:proofErr w:type="spellStart"/>
-      <w:r>
-        <w:rPr>
-          <w:rFonts w:cs="Arial"/>
-        </w:rPr>
-        <w:t>esse</w:t>
-      </w:r>
-      <w:proofErr w:type="spellEnd"/>
-      <w:r>
-        <w:rPr>
-          <w:rFonts w:cs="Arial"/>
-        </w:rPr>
-        <w:t xml:space="preserve"> </w:t>
-      </w:r>
-      <w:proofErr w:type="spellStart"/>
-      <w:r>
-        <w:rPr>
-          <w:rFonts w:cs="Arial"/>
-        </w:rPr>
-        <w:t>cillum</w:t>
-      </w:r>
-      <w:proofErr w:type="spellEnd"/>
-      <w:r>
-        <w:rPr>
-          <w:rFonts w:cs="Arial"/>
-        </w:rPr>
-        <w:t xml:space="preserve"> dolore </w:t>
-      </w:r>
-      <w:proofErr w:type="spellStart"/>
-      <w:r>
-        <w:rPr>
-          <w:rFonts w:cs="Arial"/>
-        </w:rPr>
-        <w:t>eu</w:t>
-      </w:r>
-      <w:proofErr w:type="spellEnd"/>
-      <w:r>
-        <w:rPr>
-          <w:rFonts w:cs="Arial"/>
-        </w:rPr>
-        <w:t xml:space="preserve"> </w:t>
-      </w:r>
-      <w:proofErr w:type="spellStart"/>
-      <w:r>
-        <w:rPr>
-          <w:rFonts w:cs="Arial"/>
-        </w:rPr>
-        <w:t>fugiat</w:t>
-      </w:r>
-      <w:proofErr w:type="spellEnd"/>
-      <w:r>
-        <w:rPr>
-          <w:rFonts w:cs="Arial"/>
-        </w:rPr>
-        <w:t xml:space="preserve"> </w:t>
-      </w:r>
-      <w:proofErr w:type="spellStart"/>
-      <w:r>
-        <w:rPr>
-          <w:rFonts w:cs="Arial"/>
-        </w:rPr>
-        <w:t>nulla</w:t>
-      </w:r>
-      <w:proofErr w:type="spellEnd"/>
-      <w:r>
-        <w:rPr>
-          <w:rFonts w:cs="Arial"/>
-        </w:rPr>
-        <w:t xml:space="preserve"> </w:t>
-      </w:r>
-      <w:proofErr w:type="spellStart"/>
-      <w:r>
-        <w:rPr>
-          <w:rFonts w:cs="Arial"/>
-        </w:rPr>
-        <w:t>pariatur</w:t>
-      </w:r>
-      <w:proofErr w:type="spellEnd"/>
-      <w:r>
-        <w:rPr>
-          <w:rFonts w:cs="Arial"/>
-        </w:rPr>
-        <w:t xml:space="preserve">. </w:t>
-      </w:r>
-      <w:proofErr w:type="spellStart"/>
-      <w:r>
-        <w:rPr>
-          <w:rFonts w:cs="Arial"/>
-        </w:rPr>
-        <w:t>Excepteur</w:t>
-      </w:r>
-      <w:proofErr w:type="spellEnd"/>
-      <w:r>
-        <w:rPr>
-          <w:rFonts w:cs="Arial"/>
-        </w:rPr>
-        <w:t xml:space="preserve"> </w:t>
-      </w:r>
-      <w:proofErr w:type="spellStart"/>
-      <w:r>
-        <w:rPr>
-          <w:rFonts w:cs="Arial"/>
-        </w:rPr>
-        <w:t>sint</w:t>
-      </w:r>
-      <w:proofErr w:type="spellEnd"/>
-      <w:r>
-        <w:rPr>
-          <w:rFonts w:cs="Arial"/>
-        </w:rPr>
-        <w:t xml:space="preserve"> </w:t>
-      </w:r>
-      <w:proofErr w:type="spellStart"/>
-      <w:r>
-        <w:rPr>
-          <w:rFonts w:cs="Arial"/>
-        </w:rPr>
-        <w:t>occaecat</w:t>
-      </w:r>
-      <w:proofErr w:type="spellEnd"/>
-      <w:r>
-        <w:rPr>
-          <w:rFonts w:cs="Arial"/>
-        </w:rPr>
-        <w:t xml:space="preserve"> </w:t>
-      </w:r>
-      <w:proofErr w:type="spellStart"/>
-      <w:r>
-        <w:rPr>
-          <w:rFonts w:cs="Arial"/>
-        </w:rPr>
-        <w:t>cupidatat</w:t>
-      </w:r>
-      <w:proofErr w:type="spellEnd"/>
-      <w:r>
-        <w:rPr>
-          <w:rFonts w:cs="Arial"/>
-        </w:rPr>
-        <w:t xml:space="preserve"> non </w:t>
-      </w:r>
-      <w:proofErr w:type="spellStart"/>
-      <w:r>
-        <w:rPr>
-          <w:rFonts w:cs="Arial"/>
-        </w:rPr>
-        <w:t>proident</w:t>
-      </w:r>
-      <w:proofErr w:type="spellEnd"/>
-      <w:r>
-        <w:rPr>
-          <w:rFonts w:cs="Arial"/>
-        </w:rPr>
-        <w:t xml:space="preserve">, sunt in culpa qui </w:t>
-      </w:r>
-      <w:proofErr w:type="spellStart"/>
-      <w:r>
-        <w:rPr>
-          <w:rFonts w:cs="Arial"/>
-        </w:rPr>
-        <w:t>officia</w:t>
-      </w:r>
-      <w:proofErr w:type="spellEnd"/>
-      <w:r>
-        <w:rPr>
-          <w:rFonts w:cs="Arial"/>
-        </w:rPr>
-        <w:t xml:space="preserve"> </w:t>
-      </w:r>
-      <w:proofErr w:type="spellStart"/>
-      <w:r>
-        <w:rPr>
-          <w:rFonts w:cs="Arial"/>
-        </w:rPr>
-        <w:t>deserunt</w:t>
-      </w:r>
-      <w:proofErr w:type="spellEnd"/>
-      <w:r>
-        <w:rPr>
-          <w:rFonts w:cs="Arial"/>
-        </w:rPr>
-        <w:t xml:space="preserve"> </w:t>
-      </w:r>
-      <w:proofErr w:type="spellStart"/>
-      <w:r>
-        <w:rPr>
-          <w:rFonts w:cs="Arial"/>
-        </w:rPr>
-        <w:t>mollit</w:t>
-      </w:r>
-      <w:proofErr w:type="spellEnd"/>
-      <w:r>
-        <w:rPr>
-          <w:rFonts w:cs="Arial"/>
-        </w:rPr>
-        <w:t xml:space="preserve"> </w:t>
-      </w:r>
-      <w:proofErr w:type="spellStart"/>
-      <w:r>
-        <w:rPr>
-          <w:rFonts w:cs="Arial"/>
-        </w:rPr>
-        <w:t>anim</w:t>
-      </w:r>
-      <w:proofErr w:type="spellEnd"/>
-      <w:r>
-        <w:rPr>
-          <w:rFonts w:cs="Arial"/>
-        </w:rPr>
-        <w:t xml:space="preserve"> id </w:t>
-      </w:r>
-      <w:proofErr w:type="spellStart"/>
-      <w:r>
-        <w:rPr>
-          <w:rFonts w:cs="Arial"/>
-        </w:rPr>
-        <w:t>est</w:t>
-      </w:r>
-      <w:proofErr w:type="spellEnd"/>
-      <w:r>
-        <w:rPr>
-          <w:rFonts w:cs="Arial"/>
-        </w:rPr>
-        <w:t xml:space="preserve"> </w:t>
-      </w:r>
-      <w:proofErr w:type="spellStart"/>
-      <w:r>
-        <w:rPr>
-          <w:rFonts w:cs="Arial"/>
-        </w:rPr>
-        <w:t>laborum</w:t>
-      </w:r>
-      <w:proofErr w:type="spellEnd"/>
-      <w:r>
-        <w:rPr>
-          <w:rFonts w:cs="Arial"/>
-        </w:rPr>
-        <w:t>.</w:t>
+        <w:t>Lorem ipsum dolor sit amet, consectetur adipiscing elit, sed do eiusmod tempor incididunt ut labore et dolore magna aliqua. Ut enim ad minim veniam, quis nostrud exercitation ullamco laboris nisi ut aliquip ex ea commodo consequat. Duis aute irure dolor in reprehenderit in voluptate velit esse cillum dolore eu fugiat nulla pariatur. Excepteur sint occaecat cupidatat non proident, sunt in culpa qui officia deserunt mollit anim id est laborum.</w:t>
       </w:r>
       <w:r>
         <w:rPr>
@@ -4790,329 +2496,7 @@
         <w:rPr>
           <w:rFonts w:cs="Arial"/>
         </w:rPr>
-        <w:t xml:space="preserve">Lorem ipsum </w:t>
-      </w:r>
-      <w:proofErr w:type="spellStart"/>
-      <w:r>
-        <w:rPr>
-          <w:rFonts w:cs="Arial"/>
-        </w:rPr>
-        <w:t>dolor</w:t>
-      </w:r>
-      <w:proofErr w:type="spellEnd"/>
-      <w:r>
-        <w:rPr>
-          <w:rFonts w:cs="Arial"/>
-        </w:rPr>
-        <w:t xml:space="preserve"> sit </w:t>
-      </w:r>
-      <w:proofErr w:type="spellStart"/>
-      <w:r>
-        <w:rPr>
-          <w:rFonts w:cs="Arial"/>
-        </w:rPr>
-        <w:t>amet</w:t>
-      </w:r>
-      <w:proofErr w:type="spellEnd"/>
-      <w:r>
-        <w:rPr>
-          <w:rFonts w:cs="Arial"/>
-        </w:rPr>
-        <w:t xml:space="preserve">, </w:t>
-      </w:r>
-      <w:proofErr w:type="spellStart"/>
-      <w:r>
-        <w:rPr>
-          <w:rFonts w:cs="Arial"/>
-        </w:rPr>
-        <w:t>consectetur</w:t>
-      </w:r>
-      <w:proofErr w:type="spellEnd"/>
-      <w:r>
-        <w:rPr>
-          <w:rFonts w:cs="Arial"/>
-        </w:rPr>
-        <w:t xml:space="preserve"> </w:t>
-      </w:r>
-      <w:proofErr w:type="spellStart"/>
-      <w:r>
-        <w:rPr>
-          <w:rFonts w:cs="Arial"/>
-        </w:rPr>
-        <w:t>adipiscing</w:t>
-      </w:r>
-      <w:proofErr w:type="spellEnd"/>
-      <w:r>
-        <w:rPr>
-          <w:rFonts w:cs="Arial"/>
-        </w:rPr>
-        <w:t xml:space="preserve"> </w:t>
-      </w:r>
-      <w:proofErr w:type="spellStart"/>
-      <w:r>
-        <w:rPr>
-          <w:rFonts w:cs="Arial"/>
-        </w:rPr>
-        <w:t>elit</w:t>
-      </w:r>
-      <w:proofErr w:type="spellEnd"/>
-      <w:r>
-        <w:rPr>
-          <w:rFonts w:cs="Arial"/>
-        </w:rPr>
-        <w:t xml:space="preserve">, </w:t>
-      </w:r>
-      <w:proofErr w:type="spellStart"/>
-      <w:r>
-        <w:rPr>
-          <w:rFonts w:cs="Arial"/>
-        </w:rPr>
-        <w:t>sed</w:t>
-      </w:r>
-      <w:proofErr w:type="spellEnd"/>
-      <w:r>
-        <w:rPr>
-          <w:rFonts w:cs="Arial"/>
-        </w:rPr>
-        <w:t xml:space="preserve"> do </w:t>
-      </w:r>
-      <w:proofErr w:type="spellStart"/>
-      <w:r>
-        <w:rPr>
-          <w:rFonts w:cs="Arial"/>
-        </w:rPr>
-        <w:t>eiusmod</w:t>
-      </w:r>
-      <w:proofErr w:type="spellEnd"/>
-      <w:r>
-        <w:rPr>
-          <w:rFonts w:cs="Arial"/>
-        </w:rPr>
-        <w:t xml:space="preserve"> </w:t>
-      </w:r>
-      <w:proofErr w:type="spellStart"/>
-      <w:r>
-        <w:rPr>
-          <w:rFonts w:cs="Arial"/>
-        </w:rPr>
-        <w:t>tempor</w:t>
-      </w:r>
-      <w:proofErr w:type="spellEnd"/>
-      <w:r>
-        <w:rPr>
-          <w:rFonts w:cs="Arial"/>
-        </w:rPr>
-        <w:t xml:space="preserve"> </w:t>
-      </w:r>
-      <w:proofErr w:type="spellStart"/>
-      <w:r>
-        <w:rPr>
-          <w:rFonts w:cs="Arial"/>
-        </w:rPr>
-        <w:t>incididunt</w:t>
-      </w:r>
-      <w:proofErr w:type="spellEnd"/>
-      <w:r>
-        <w:rPr>
-          <w:rFonts w:cs="Arial"/>
-        </w:rPr>
-        <w:t xml:space="preserve"> </w:t>
-      </w:r>
-      <w:proofErr w:type="spellStart"/>
-      <w:r>
-        <w:rPr>
-          <w:rFonts w:cs="Arial"/>
-        </w:rPr>
-        <w:t>ut</w:t>
-      </w:r>
-      <w:proofErr w:type="spellEnd"/>
-      <w:r>
-        <w:rPr>
-          <w:rFonts w:cs="Arial"/>
-        </w:rPr>
-        <w:t xml:space="preserve"> </w:t>
-      </w:r>
-      <w:proofErr w:type="spellStart"/>
-      <w:r>
-        <w:rPr>
-          <w:rFonts w:cs="Arial"/>
-        </w:rPr>
-        <w:t>labore</w:t>
-      </w:r>
-      <w:proofErr w:type="spellEnd"/>
-      <w:r>
-        <w:rPr>
-          <w:rFonts w:cs="Arial"/>
-        </w:rPr>
-        <w:t xml:space="preserve"> et dolore magna </w:t>
-      </w:r>
-      <w:proofErr w:type="spellStart"/>
-      <w:r>
-        <w:rPr>
-          <w:rFonts w:cs="Arial"/>
-        </w:rPr>
-        <w:t>aliqua</w:t>
-      </w:r>
-      <w:proofErr w:type="spellEnd"/>
-      <w:r>
-        <w:rPr>
-          <w:rFonts w:cs="Arial"/>
-        </w:rPr>
-        <w:t xml:space="preserve">. Ut </w:t>
-      </w:r>
-      <w:proofErr w:type="spellStart"/>
-      <w:r>
-        <w:rPr>
-          <w:rFonts w:cs="Arial"/>
-        </w:rPr>
-        <w:t>enim</w:t>
-      </w:r>
-      <w:proofErr w:type="spellEnd"/>
-      <w:r>
-        <w:rPr>
-          <w:rFonts w:cs="Arial"/>
-        </w:rPr>
-        <w:t xml:space="preserve"> ad minim </w:t>
-      </w:r>
-      <w:proofErr w:type="spellStart"/>
-      <w:r>
-        <w:rPr>
-          <w:rFonts w:cs="Arial"/>
-        </w:rPr>
-        <w:t>veniam</w:t>
-      </w:r>
-      <w:proofErr w:type="spellEnd"/>
-      <w:r>
-        <w:rPr>
-          <w:rFonts w:cs="Arial"/>
-        </w:rPr>
-        <w:t xml:space="preserve">, </w:t>
-      </w:r>
-      <w:proofErr w:type="spellStart"/>
-      <w:r>
-        <w:rPr>
-          <w:rFonts w:cs="Arial"/>
-        </w:rPr>
-        <w:t>quis</w:t>
-      </w:r>
-      <w:proofErr w:type="spellEnd"/>
-      <w:r>
-        <w:rPr>
-          <w:rFonts w:cs="Arial"/>
-        </w:rPr>
-        <w:t xml:space="preserve"> </w:t>
-      </w:r>
-      <w:proofErr w:type="spellStart"/>
-      <w:r>
-        <w:rPr>
-          <w:rFonts w:cs="Arial"/>
-        </w:rPr>
-        <w:t>nostrud</w:t>
-      </w:r>
-      <w:proofErr w:type="spellEnd"/>
-      <w:r>
-        <w:rPr>
-          <w:rFonts w:cs="Arial"/>
-        </w:rPr>
-        <w:t xml:space="preserve"> exercitation </w:t>
-      </w:r>
-      <w:proofErr w:type="spellStart"/>
-      <w:r>
-        <w:rPr>
-          <w:rFonts w:cs="Arial"/>
-        </w:rPr>
-        <w:t>ullamco</w:t>
-      </w:r>
-      <w:proofErr w:type="spellEnd"/>
-      <w:r>
-        <w:rPr>
-          <w:rFonts w:cs="Arial"/>
-        </w:rPr>
-        <w:t xml:space="preserve"> </w:t>
-      </w:r>
-      <w:proofErr w:type="spellStart"/>
-      <w:r>
-        <w:rPr>
-          <w:rFonts w:cs="Arial"/>
-        </w:rPr>
-        <w:t>laboris</w:t>
-      </w:r>
-      <w:proofErr w:type="spellEnd"/>
-      <w:r>
-        <w:rPr>
-          <w:rFonts w:cs="Arial"/>
-        </w:rPr>
-        <w:t xml:space="preserve"> nisi </w:t>
-      </w:r>
-      <w:proofErr w:type="spellStart"/>
-      <w:r>
-        <w:rPr>
-          <w:rFonts w:cs="Arial"/>
-        </w:rPr>
-        <w:t>ut</w:t>
-      </w:r>
-      <w:proofErr w:type="spellEnd"/>
-      <w:r>
-        <w:rPr>
-          <w:rFonts w:cs="Arial"/>
-        </w:rPr>
-        <w:t xml:space="preserve"> </w:t>
-      </w:r>
-      <w:proofErr w:type="spellStart"/>
-      <w:r>
-        <w:rPr>
-          <w:rFonts w:cs="Arial"/>
-        </w:rPr>
-        <w:t>aliquip</w:t>
-      </w:r>
-      <w:proofErr w:type="spellEnd"/>
-      <w:r>
-        <w:rPr>
-          <w:rFonts w:cs="Arial"/>
-        </w:rPr>
-        <w:t xml:space="preserve"> ex </w:t>
-      </w:r>
-      <w:proofErr w:type="spellStart"/>
-      <w:r>
-        <w:rPr>
-          <w:rFonts w:cs="Arial"/>
-        </w:rPr>
-        <w:t>ea</w:t>
-      </w:r>
-      <w:proofErr w:type="spellEnd"/>
-      <w:r>
-        <w:rPr>
-          <w:rFonts w:cs="Arial"/>
-        </w:rPr>
-        <w:t xml:space="preserve"> </w:t>
-      </w:r>
-      <w:proofErr w:type="spellStart"/>
-      <w:r>
-        <w:rPr>
-          <w:rFonts w:cs="Arial"/>
-        </w:rPr>
-        <w:t>commodo</w:t>
-      </w:r>
-      <w:proofErr w:type="spellEnd"/>
-      <w:r>
-        <w:rPr>
-          <w:rFonts w:cs="Arial"/>
-        </w:rPr>
-        <w:t xml:space="preserve"> </w:t>
-      </w:r>
-      <w:proofErr w:type="spellStart"/>
-      <w:r>
-        <w:rPr>
-          <w:rFonts w:cs="Arial"/>
-        </w:rPr>
-        <w:t>consequat</w:t>
-      </w:r>
-      <w:proofErr w:type="spellEnd"/>
-      <w:r>
-        <w:rPr>
-          <w:rFonts w:cs="Arial"/>
-        </w:rPr>
-        <w:t xml:space="preserve">. </w:t>
+        <w:t xml:space="preserve">Lorem ipsum dolor sit amet, consectetur adipiscing elit, sed do eiusmod tempor incididunt ut labore et dolore magna aliqua. Ut enim ad minim veniam, quis nostrud exercitation ullamco laboris nisi ut aliquip ex ea commodo consequat. </w:t>
       </w:r>
     </w:p>
     <w:p>
@@ -7383,72 +4767,8 @@
               <w:rPr>
                 <w:rFonts w:cs="Arial"/>
               </w:rPr>
-              <w:t xml:space="preserve">Lorem ipsum </w:t>
-            </w:r>
-            <w:proofErr w:type="spellStart"/>
-            <w:r>
-              <w:rPr>
-                <w:rFonts w:cs="Arial"/>
-              </w:rPr>
-              <w:t>dolor</w:t>
-            </w:r>
-            <w:proofErr w:type="spellEnd"/>
-            <w:r>
-              <w:rPr>
-                <w:rFonts w:cs="Arial"/>
-              </w:rPr>
-              <w:t xml:space="preserve"> sit </w:t>
-            </w:r>
-            <w:proofErr w:type="spellStart"/>
-            <w:r>
-              <w:rPr>
-                <w:rFonts w:cs="Arial"/>
-              </w:rPr>
-              <w:t>amet</w:t>
-            </w:r>
-            <w:proofErr w:type="spellEnd"/>
-            <w:r>
-              <w:rPr>
-                <w:rFonts w:cs="Arial"/>
-              </w:rPr>
-              <w:t xml:space="preserve">, </w:t>
-            </w:r>
-            <w:proofErr w:type="spellStart"/>
-            <w:r>
-              <w:rPr>
-                <w:rFonts w:cs="Arial"/>
-              </w:rPr>
-              <w:t>consectetur</w:t>
-            </w:r>
-            <w:proofErr w:type="spellEnd"/>
-            <w:r>
-              <w:rPr>
-                <w:rFonts w:cs="Arial"/>
-              </w:rPr>
-              <w:t xml:space="preserve"> </w:t>
-            </w:r>
-            <w:proofErr w:type="spellStart"/>
-            <w:r>
-              <w:rPr>
-                <w:rFonts w:cs="Arial"/>
-              </w:rPr>
-              <w:t>adipiscing</w:t>
-            </w:r>
-            <w:proofErr w:type="spellEnd"/>
-            <w:r>
-              <w:rPr>
-                <w:rFonts w:cs="Arial"/>
-              </w:rPr>
-              <w:t xml:space="preserve"> </w:t>
-            </w:r>
-            <w:proofErr w:type="spellStart"/>
-            <w:r>
-              <w:rPr>
-                <w:rFonts w:cs="Arial"/>
-              </w:rPr>
-              <w:t>elit</w:t>
-            </w:r>
-            <w:proofErr w:type="spellEnd"/>
+              <w:t>Lorem ipsum dolor sit amet, consectetur adipiscing elit</w:t>
+            </w:r>
           </w:p>
         </w:tc>
       </w:tr>
@@ -7514,98 +4834,12 @@
                 <w:rFonts w:cs="Arial"/>
               </w:rPr>
             </w:pPr>
-            <w:proofErr w:type="spellStart"/>
-            <w:r>
-              <w:rPr>
-                <w:rFonts w:cs="Arial"/>
-              </w:rPr>
-              <w:t>sed</w:t>
-            </w:r>
-            <w:proofErr w:type="spellEnd"/>
-            <w:r>
-              <w:rPr>
-                <w:rFonts w:cs="Arial"/>
-              </w:rPr>
-              <w:t xml:space="preserve"> do </w:t>
-            </w:r>
-            <w:proofErr w:type="spellStart"/>
-            <w:r>
-              <w:rPr>
-                <w:rFonts w:cs="Arial"/>
-              </w:rPr>
-              <w:t>eiusmod</w:t>
-            </w:r>
-            <w:proofErr w:type="spellEnd"/>
-            <w:r>
-              <w:rPr>
-                <w:rFonts w:cs="Arial"/>
-              </w:rPr>
-              <w:t xml:space="preserve"> </w:t>
-            </w:r>
-            <w:proofErr w:type="spellStart"/>
-            <w:r>
-              <w:rPr>
-                <w:rFonts w:cs="Arial"/>
-              </w:rPr>
-              <w:t>tempor</w:t>
-            </w:r>
-            <w:proofErr w:type="spellEnd"/>
-            <w:r>
-              <w:rPr>
-                <w:rFonts w:cs="Arial"/>
-              </w:rPr>
-              <w:t xml:space="preserve"> </w:t>
-            </w:r>
-            <w:proofErr w:type="spellStart"/>
-            <w:r>
-              <w:rPr>
-                <w:rFonts w:cs="Arial"/>
-              </w:rPr>
-              <w:t>incididunt</w:t>
-            </w:r>
-            <w:proofErr w:type="spellEnd"/>
-            <w:r>
-              <w:rPr>
-                <w:rFonts w:cs="Arial"/>
-              </w:rPr>
-              <w:t xml:space="preserve"> </w:t>
-            </w:r>
-            <w:proofErr w:type="spellStart"/>
-            <w:r>
-              <w:rPr>
-                <w:rFonts w:cs="Arial"/>
-              </w:rPr>
-              <w:t>ut</w:t>
-            </w:r>
-            <w:proofErr w:type="spellEnd"/>
-            <w:r>
-              <w:rPr>
-                <w:rFonts w:cs="Arial"/>
-              </w:rPr>
-              <w:t xml:space="preserve"> </w:t>
-            </w:r>
-            <w:proofErr w:type="spellStart"/>
-            <w:r>
-              <w:rPr>
-                <w:rFonts w:cs="Arial"/>
-              </w:rPr>
-              <w:t>labore</w:t>
-            </w:r>
-            <w:proofErr w:type="spellEnd"/>
-            <w:r>
-              <w:rPr>
-                <w:rFonts w:cs="Arial"/>
-              </w:rPr>
-              <w:t xml:space="preserve"> et dolore magna </w:t>
-            </w:r>
-            <w:proofErr w:type="spellStart"/>
-            <w:r>
-              <w:rPr>
-                <w:rFonts w:cs="Arial"/>
-              </w:rPr>
-              <w:t>aliqua</w:t>
-            </w:r>
-            <w:proofErr w:type="spellEnd"/>
+            <w:r>
+              <w:rPr>
+                <w:rFonts w:cs="Arial"/>
+              </w:rPr>
+              <w:t>sed do eiusmod tempor incididunt ut labore et dolore magna aliqua</w:t>
+            </w:r>
           </w:p>
         </w:tc>
       </w:tr>
@@ -7677,97 +4911,8 @@
                 <w:rFonts w:cs="Arial"/>
                 <w:lang w:val="pt-BR"/>
               </w:rPr>
-              <w:t xml:space="preserve">Ut </w:t>
-            </w:r>
-            <w:proofErr w:type="spellStart"/>
-            <w:r>
-              <w:rPr>
-                <w:rFonts w:cs="Arial"/>
-                <w:lang w:val="pt-BR"/>
-              </w:rPr>
-              <w:t>enim</w:t>
-            </w:r>
-            <w:proofErr w:type="spellEnd"/>
-            <w:r>
-              <w:rPr>
-                <w:rFonts w:cs="Arial"/>
-                <w:lang w:val="pt-BR"/>
-              </w:rPr>
-              <w:t xml:space="preserve"> ad </w:t>
-            </w:r>
-            <w:proofErr w:type="spellStart"/>
-            <w:r>
-              <w:rPr>
-                <w:rFonts w:cs="Arial"/>
-                <w:lang w:val="pt-BR"/>
-              </w:rPr>
-              <w:t>minim</w:t>
-            </w:r>
-            <w:proofErr w:type="spellEnd"/>
-            <w:r>
-              <w:rPr>
-                <w:rFonts w:cs="Arial"/>
-                <w:lang w:val="pt-BR"/>
-              </w:rPr>
-              <w:t xml:space="preserve"> </w:t>
-            </w:r>
-            <w:proofErr w:type="spellStart"/>
-            <w:r>
-              <w:rPr>
-                <w:rFonts w:cs="Arial"/>
-                <w:lang w:val="pt-BR"/>
-              </w:rPr>
-              <w:t>veniam</w:t>
-            </w:r>
-            <w:proofErr w:type="spellEnd"/>
-            <w:r>
-              <w:rPr>
-                <w:rFonts w:cs="Arial"/>
-                <w:lang w:val="pt-BR"/>
-              </w:rPr>
-              <w:t xml:space="preserve">, quis </w:t>
-            </w:r>
-            <w:proofErr w:type="spellStart"/>
-            <w:r>
-              <w:rPr>
-                <w:rFonts w:cs="Arial"/>
-                <w:lang w:val="pt-BR"/>
-              </w:rPr>
-              <w:t>nostrud</w:t>
-            </w:r>
-            <w:proofErr w:type="spellEnd"/>
-            <w:r>
-              <w:rPr>
-                <w:rFonts w:cs="Arial"/>
-                <w:lang w:val="pt-BR"/>
-              </w:rPr>
-              <w:t xml:space="preserve"> </w:t>
-            </w:r>
-            <w:proofErr w:type="spellStart"/>
-            <w:r>
-              <w:rPr>
-                <w:rFonts w:cs="Arial"/>
-                <w:lang w:val="pt-BR"/>
-              </w:rPr>
-              <w:t>exercitation</w:t>
-            </w:r>
-            <w:proofErr w:type="spellEnd"/>
-            <w:r>
-              <w:rPr>
-                <w:rFonts w:cs="Arial"/>
-                <w:lang w:val="pt-BR"/>
-              </w:rPr>
-              <w:t xml:space="preserve"> </w:t>
-            </w:r>
-            <w:proofErr w:type="spellStart"/>
-            <w:r>
-              <w:rPr>
-                <w:rFonts w:cs="Arial"/>
-                <w:lang w:val="pt-BR"/>
-              </w:rPr>
-              <w:t>ullamco</w:t>
-            </w:r>
-            <w:proofErr w:type="spellEnd"/>
+              <w:t>Ut enim ad minim veniam, quis nostrud exercitation ullamco</w:t>
+            </w:r>
           </w:p>
         </w:tc>
       </w:tr>
@@ -8090,30 +5235,8 @@
               <w:rPr>
                 <w:rFonts w:cs="Arial"/>
               </w:rPr>
-              <w:t xml:space="preserve">Lorem ipsum </w:t>
-            </w:r>
-            <w:proofErr w:type="spellStart"/>
-            <w:r>
-              <w:rPr>
-                <w:rFonts w:cs="Arial"/>
-              </w:rPr>
-              <w:t>dolor</w:t>
-            </w:r>
-            <w:proofErr w:type="spellEnd"/>
-            <w:r>
-              <w:rPr>
-                <w:rFonts w:cs="Arial"/>
-              </w:rPr>
-              <w:t xml:space="preserve"> sit </w:t>
-            </w:r>
-            <w:proofErr w:type="spellStart"/>
-            <w:r>
-              <w:rPr>
-                <w:rFonts w:cs="Arial"/>
-              </w:rPr>
-              <w:t>amet</w:t>
-            </w:r>
-            <w:proofErr w:type="spellEnd"/>
+              <w:t>Lorem ipsum dolor sit amet</w:t>
+            </w:r>
           </w:p>
         </w:tc>
         <w:tc>
@@ -8165,7 +5288,6 @@
                 <w:rFonts w:cs="Arial"/>
               </w:rPr>
             </w:pPr>
-            <w:proofErr w:type="spellStart"/>
             <w:r>
               <w:rPr>
                 <w:rFonts w:cs="Arial"/>
@@ -8182,23 +5304,8 @@
               <w:rPr>
                 <w:rFonts w:cs="Arial"/>
               </w:rPr>
-              <w:t>che</w:t>
-            </w:r>
-            <w:proofErr w:type="spellEnd"/>
-            <w:r>
-              <w:rPr>
-                <w:rFonts w:cs="Arial"/>
-              </w:rPr>
-              <w:t xml:space="preserve"> </w:t>
-            </w:r>
-            <w:proofErr w:type="spellStart"/>
-            <w:r>
-              <w:rPr>
-                <w:rFonts w:cs="Arial"/>
-              </w:rPr>
-              <w:t>Colomar</w:t>
-            </w:r>
-            <w:proofErr w:type="spellEnd"/>
+              <w:t>che Colomar</w:t>
+            </w:r>
           </w:p>
         </w:tc>
         <w:tc>
@@ -8282,61 +5389,11 @@
                 <w:szCs w:val="24"/>
               </w:rPr>
             </w:pPr>
-            <w:proofErr w:type="spellStart"/>
-            <w:r>
-              <w:rPr>
-                <w:rFonts w:cs="Arial"/>
-              </w:rPr>
-              <w:t>tempor</w:t>
-            </w:r>
-            <w:proofErr w:type="spellEnd"/>
-            <w:r>
-              <w:rPr>
-                <w:rFonts w:cs="Arial"/>
-              </w:rPr>
-              <w:t xml:space="preserve"> </w:t>
-            </w:r>
-            <w:proofErr w:type="spellStart"/>
-            <w:r>
-              <w:rPr>
-                <w:rFonts w:cs="Arial"/>
-              </w:rPr>
-              <w:t>incididunt</w:t>
-            </w:r>
-            <w:proofErr w:type="spellEnd"/>
-            <w:r>
-              <w:rPr>
-                <w:rFonts w:cs="Arial"/>
-              </w:rPr>
-              <w:t xml:space="preserve"> </w:t>
-            </w:r>
-            <w:proofErr w:type="spellStart"/>
-            <w:r>
-              <w:rPr>
-                <w:rFonts w:cs="Arial"/>
-              </w:rPr>
-              <w:t>ut</w:t>
-            </w:r>
-            <w:proofErr w:type="spellEnd"/>
-            <w:r>
-              <w:rPr>
-                <w:rFonts w:cs="Arial"/>
-              </w:rPr>
-              <w:t xml:space="preserve"> </w:t>
-            </w:r>
-            <w:proofErr w:type="spellStart"/>
-            <w:r>
-              <w:rPr>
-                <w:rFonts w:cs="Arial"/>
-              </w:rPr>
-              <w:t>labore</w:t>
-            </w:r>
-            <w:proofErr w:type="spellEnd"/>
-            <w:r>
-              <w:rPr>
-                <w:rFonts w:cs="Arial"/>
-              </w:rPr>
-              <w:t xml:space="preserve"> et dolore magna</w:t>
+            <w:r>
+              <w:rPr>
+                <w:rFonts w:cs="Arial"/>
+              </w:rPr>
+              <w:t>tempor incididunt ut labore et dolore magna</w:t>
             </w:r>
           </w:p>
         </w:tc>
@@ -8483,49 +5540,8 @@
                 <w:rFonts w:cs="Arial"/>
                 <w:lang w:val="pt-BR"/>
               </w:rPr>
-              <w:t xml:space="preserve">Ut </w:t>
-            </w:r>
-            <w:proofErr w:type="spellStart"/>
-            <w:r>
-              <w:rPr>
-                <w:rFonts w:cs="Arial"/>
-                <w:lang w:val="pt-BR"/>
-              </w:rPr>
-              <w:t>enim</w:t>
-            </w:r>
-            <w:proofErr w:type="spellEnd"/>
-            <w:r>
-              <w:rPr>
-                <w:rFonts w:cs="Arial"/>
-                <w:lang w:val="pt-BR"/>
-              </w:rPr>
-              <w:t xml:space="preserve"> ad </w:t>
-            </w:r>
-            <w:proofErr w:type="spellStart"/>
-            <w:r>
-              <w:rPr>
-                <w:rFonts w:cs="Arial"/>
-                <w:lang w:val="pt-BR"/>
-              </w:rPr>
-              <w:t>minim</w:t>
-            </w:r>
-            <w:proofErr w:type="spellEnd"/>
-            <w:r>
-              <w:rPr>
-                <w:rFonts w:cs="Arial"/>
-                <w:lang w:val="pt-BR"/>
-              </w:rPr>
-              <w:t xml:space="preserve"> </w:t>
-            </w:r>
-            <w:proofErr w:type="spellStart"/>
-            <w:r>
-              <w:rPr>
-                <w:rFonts w:cs="Arial"/>
-                <w:lang w:val="pt-BR"/>
-              </w:rPr>
-              <w:t>veniam</w:t>
-            </w:r>
-            <w:proofErr w:type="spellEnd"/>
+              <w:t>Ut enim ad minim veniam</w:t>
+            </w:r>
           </w:p>
         </w:tc>
         <w:tc>
@@ -8553,7 +5569,6 @@
                 <w:lang w:val="pt-BR"/>
               </w:rPr>
             </w:pPr>
-            <w:proofErr w:type="spellStart"/>
             <w:r>
               <w:rPr>
                 <w:rFonts w:cs="Arial"/>
@@ -8561,7 +5576,6 @@
               </w:rPr>
               <w:t>Process</w:t>
             </w:r>
-            <w:proofErr w:type="spellEnd"/>
           </w:p>
         </w:tc>
         <w:tc>
@@ -8587,17 +5601,8 @@
                 <w:rFonts w:cs="Arial"/>
                 <w:lang w:val="pt-BR"/>
               </w:rPr>
-              <w:t xml:space="preserve">Salvador </w:t>
-            </w:r>
-            <w:proofErr w:type="spellStart"/>
-            <w:r>
-              <w:rPr>
-                <w:rFonts w:cs="Arial"/>
-                <w:lang w:val="pt-BR"/>
-              </w:rPr>
-              <w:t>Limones</w:t>
-            </w:r>
-            <w:proofErr w:type="spellEnd"/>
+              <w:t>Salvador Limones</w:t>
+            </w:r>
           </w:p>
         </w:tc>
         <w:tc>
@@ -8681,42 +5686,12 @@
                 <w:rFonts w:cs="Arial"/>
               </w:rPr>
             </w:pPr>
-            <w:proofErr w:type="spellStart"/>
-            <w:r>
-              <w:rPr>
-                <w:rFonts w:cs="Arial"/>
-              </w:rPr>
-              <w:t>consectetur</w:t>
-            </w:r>
-            <w:proofErr w:type="spellEnd"/>
-            <w:r>
-              <w:rPr>
-                <w:rFonts w:cs="Arial"/>
-              </w:rPr>
-              <w:t xml:space="preserve"> </w:t>
-            </w:r>
-            <w:proofErr w:type="spellStart"/>
-            <w:r>
-              <w:rPr>
-                <w:rFonts w:cs="Arial"/>
-              </w:rPr>
-              <w:t>adipiscing</w:t>
-            </w:r>
-            <w:proofErr w:type="spellEnd"/>
-            <w:r>
-              <w:rPr>
-                <w:rFonts w:cs="Arial"/>
-              </w:rPr>
-              <w:t xml:space="preserve"> </w:t>
-            </w:r>
-            <w:proofErr w:type="spellStart"/>
-            <w:r>
-              <w:rPr>
-                <w:rFonts w:cs="Arial"/>
-              </w:rPr>
-              <w:t>elit</w:t>
-            </w:r>
-            <w:proofErr w:type="spellEnd"/>
+            <w:r>
+              <w:rPr>
+                <w:rFonts w:cs="Arial"/>
+              </w:rPr>
+              <w:t>consectetur adipiscing elit</w:t>
+            </w:r>
           </w:p>
         </w:tc>
         <w:tc>
@@ -10268,7 +7243,25 @@
           <w:szCs w:val="18"/>
           <w:lang w:val="en-GB"/>
         </w:rPr>
-        <w:t>TTS SLA (minutes)</w:t>
+        <w:t>TT</w:t>
+      </w:r>
+      <w:r>
+        <w:rPr>
+          <w:rFonts w:ascii="Arial" w:hAnsi="Arial" w:cs="Arial"/>
+          <w:sz w:val="18"/>
+          <w:szCs w:val="18"/>
+          <w:lang w:val="en-GB"/>
+        </w:rPr>
+        <w:t>R</w:t>
+      </w:r>
+      <w:r>
+        <w:rPr>
+          <w:rFonts w:ascii="Arial" w:hAnsi="Arial" w:cs="Arial"/>
+          <w:sz w:val="18"/>
+          <w:szCs w:val="18"/>
+          <w:lang w:val="en-GB"/>
+        </w:rPr>
+        <w:t xml:space="preserve"> SLA (minutes)</w:t>
       </w:r>
     </w:p>
     <w:p>
@@ -10737,7 +7730,7 @@
 </file>
 
 <file path=word/comments.xml><?xml version="1.0" encoding="utf-8"?>
-<w:comments xmlns:wpc="http://schemas.microsoft.com/office/word/2010/wordprocessingCanvas" xmlns:cx="http://schemas.microsoft.com/office/drawing/2014/chartex" xmlns:cx1="http://schemas.microsoft.com/office/drawing/2015/9/8/chartex" xmlns:cx2="http://schemas.microsoft.com/office/drawing/2015/10/21/chartex" xmlns:cx3="http://schemas.microsoft.com/office/drawing/2016/5/9/chartex" xmlns:cx4="http://schemas.microsoft.com/office/drawing/2016/5/10/chartex" xmlns:cx5="http://schemas.microsoft.com/office/drawing/2016/5/11/chartex" xmlns:cx6="http://schemas.microsoft.com/office/drawing/2016/5/12/chartex" xmlns:cx7="http://schemas.microsoft.com/office/drawing/2016/5/13/chartex" xmlns:cx8="http://schemas.microsoft.com/office/drawing/2016/5/14/chartex" xmlns:mc="http://schemas.openxmlformats.org/markup-compatibility/2006" xmlns:aink="http://schemas.microsoft.com/office/drawing/2016/ink" xmlns:am3d="http://schemas.microsoft.com/office/drawing/2017/model3d" xmlns:o="urn:schemas-microsoft-com:office:office" xmlns:r="http://schemas.openxmlformats.org/officeDocument/2006/relationships" xmlns:m="http://schemas.openxmlformats.org/officeDocument/2006/math" xmlns:v="urn:schemas-microsoft-com:vml" xmlns:wp14="http://schemas.microsoft.com/office/word/2010/wordprocessingDrawing" xmlns:wp="http://schemas.openxmlformats.org/drawingml/2006/wordprocessingDrawing" xmlns:w10="urn:schemas-microsoft-com:office:word" xmlns:w="http://schemas.openxmlformats.org/wordprocessingml/2006/main" xmlns:w14="http://schemas.microsoft.com/office/word/2010/wordml" xmlns:w15="http://schemas.microsoft.com/office/word/2012/wordml" xmlns:w16cid="http://schemas.microsoft.com/office/word/2016/wordml/cid" xmlns:w16se="http://schemas.microsoft.com/office/word/2015/wordml/symex" xmlns:wpg="http://schemas.microsoft.com/office/word/2010/wordprocessingGroup" xmlns:wpi="http://schemas.microsoft.com/office/word/2010/wordprocessingInk" xmlns:wne="http://schemas.microsoft.com/office/word/2006/wordml" xmlns:wps="http://schemas.microsoft.com/office/word/2010/wordprocessingShape" mc:Ignorable="w14 w15 w16se w16cid wp14">
+<w:comments xmlns:wpc="http://schemas.microsoft.com/office/word/2010/wordprocessingCanvas" xmlns:cx="http://schemas.microsoft.com/office/drawing/2014/chartex" xmlns:cx1="http://schemas.microsoft.com/office/drawing/2015/9/8/chartex" xmlns:cx2="http://schemas.microsoft.com/office/drawing/2015/10/21/chartex" xmlns:cx3="http://schemas.microsoft.com/office/drawing/2016/5/9/chartex" xmlns:cx4="http://schemas.microsoft.com/office/drawing/2016/5/10/chartex" xmlns:cx5="http://schemas.microsoft.com/office/drawing/2016/5/11/chartex" xmlns:cx6="http://schemas.microsoft.com/office/drawing/2016/5/12/chartex" xmlns:cx7="http://schemas.microsoft.com/office/drawing/2016/5/13/chartex" xmlns:cx8="http://schemas.microsoft.com/office/drawing/2016/5/14/chartex" xmlns:mc="http://schemas.openxmlformats.org/markup-compatibility/2006" xmlns:aink="http://schemas.microsoft.com/office/drawing/2016/ink" xmlns:am3d="http://schemas.microsoft.com/office/drawing/2017/model3d" xmlns:o="urn:schemas-microsoft-com:office:office" xmlns:r="http://schemas.openxmlformats.org/officeDocument/2006/relationships" xmlns:m="http://schemas.openxmlformats.org/officeDocument/2006/math" xmlns:v="urn:schemas-microsoft-com:vml" xmlns:wp14="http://schemas.microsoft.com/office/word/2010/wordprocessingDrawing" xmlns:wp="http://schemas.openxmlformats.org/drawingml/2006/wordprocessingDrawing" xmlns:w10="urn:schemas-microsoft-com:office:word" xmlns:w="http://schemas.openxmlformats.org/wordprocessingml/2006/main" xmlns:w14="http://schemas.microsoft.com/office/word/2010/wordml" xmlns:w15="http://schemas.microsoft.com/office/word/2012/wordml" xmlns:w16cex="http://schemas.microsoft.com/office/word/2018/wordml/cex" xmlns:w16cid="http://schemas.microsoft.com/office/word/2016/wordml/cid" xmlns:w16="http://schemas.microsoft.com/office/word/2018/wordml" xmlns:w16se="http://schemas.microsoft.com/office/word/2015/wordml/symex" xmlns:wpg="http://schemas.microsoft.com/office/word/2010/wordprocessingGroup" xmlns:wpi="http://schemas.microsoft.com/office/word/2010/wordprocessingInk" xmlns:wne="http://schemas.microsoft.com/office/word/2006/wordml" xmlns:wps="http://schemas.microsoft.com/office/word/2010/wordprocessingShape" mc:Ignorable="w14 w15 w16se w16cid w16 w16cex wp14">
   <w:comment w:id="0" w:author="ricjcosme" w:date="2020-04-11T00:30:00Z" w:initials="ric">
     <w:p>
       <w:pPr>
@@ -11087,7 +8080,7 @@
 </file>
 
 <file path=word/commentsExtended.xml><?xml version="1.0" encoding="utf-8"?>
-<w15:commentsEx xmlns:wpc="http://schemas.microsoft.com/office/word/2010/wordprocessingCanvas" xmlns:cx="http://schemas.microsoft.com/office/drawing/2014/chartex" xmlns:cx1="http://schemas.microsoft.com/office/drawing/2015/9/8/chartex" xmlns:cx2="http://schemas.microsoft.com/office/drawing/2015/10/21/chartex" xmlns:cx3="http://schemas.microsoft.com/office/drawing/2016/5/9/chartex" xmlns:cx4="http://schemas.microsoft.com/office/drawing/2016/5/10/chartex" xmlns:cx5="http://schemas.microsoft.com/office/drawing/2016/5/11/chartex" xmlns:cx6="http://schemas.microsoft.com/office/drawing/2016/5/12/chartex" xmlns:cx7="http://schemas.microsoft.com/office/drawing/2016/5/13/chartex" xmlns:cx8="http://schemas.microsoft.com/office/drawing/2016/5/14/chartex" xmlns:mc="http://schemas.openxmlformats.org/markup-compatibility/2006" xmlns:aink="http://schemas.microsoft.com/office/drawing/2016/ink" xmlns:am3d="http://schemas.microsoft.com/office/drawing/2017/model3d" xmlns:o="urn:schemas-microsoft-com:office:office" xmlns:r="http://schemas.openxmlformats.org/officeDocument/2006/relationships" xmlns:m="http://schemas.openxmlformats.org/officeDocument/2006/math" xmlns:v="urn:schemas-microsoft-com:vml" xmlns:wp14="http://schemas.microsoft.com/office/word/2010/wordprocessingDrawing" xmlns:wp="http://schemas.openxmlformats.org/drawingml/2006/wordprocessingDrawing" xmlns:w10="urn:schemas-microsoft-com:office:word" xmlns:w="http://schemas.openxmlformats.org/wordprocessingml/2006/main" xmlns:w14="http://schemas.microsoft.com/office/word/2010/wordml" xmlns:w15="http://schemas.microsoft.com/office/word/2012/wordml" xmlns:w16cid="http://schemas.microsoft.com/office/word/2016/wordml/cid" xmlns:w16se="http://schemas.microsoft.com/office/word/2015/wordml/symex" xmlns:wpg="http://schemas.microsoft.com/office/word/2010/wordprocessingGroup" xmlns:wpi="http://schemas.microsoft.com/office/word/2010/wordprocessingInk" xmlns:wne="http://schemas.microsoft.com/office/word/2006/wordml" xmlns:wps="http://schemas.microsoft.com/office/word/2010/wordprocessingShape" mc:Ignorable="w14 w15 w16se w16cid wp14">
+<w15:commentsEx xmlns:wpc="http://schemas.microsoft.com/office/word/2010/wordprocessingCanvas" xmlns:cx="http://schemas.microsoft.com/office/drawing/2014/chartex" xmlns:cx1="http://schemas.microsoft.com/office/drawing/2015/9/8/chartex" xmlns:cx2="http://schemas.microsoft.com/office/drawing/2015/10/21/chartex" xmlns:cx3="http://schemas.microsoft.com/office/drawing/2016/5/9/chartex" xmlns:cx4="http://schemas.microsoft.com/office/drawing/2016/5/10/chartex" xmlns:cx5="http://schemas.microsoft.com/office/drawing/2016/5/11/chartex" xmlns:cx6="http://schemas.microsoft.com/office/drawing/2016/5/12/chartex" xmlns:cx7="http://schemas.microsoft.com/office/drawing/2016/5/13/chartex" xmlns:cx8="http://schemas.microsoft.com/office/drawing/2016/5/14/chartex" xmlns:mc="http://schemas.openxmlformats.org/markup-compatibility/2006" xmlns:aink="http://schemas.microsoft.com/office/drawing/2016/ink" xmlns:am3d="http://schemas.microsoft.com/office/drawing/2017/model3d" xmlns:o="urn:schemas-microsoft-com:office:office" xmlns:r="http://schemas.openxmlformats.org/officeDocument/2006/relationships" xmlns:m="http://schemas.openxmlformats.org/officeDocument/2006/math" xmlns:v="urn:schemas-microsoft-com:vml" xmlns:wp14="http://schemas.microsoft.com/office/word/2010/wordprocessingDrawing" xmlns:wp="http://schemas.openxmlformats.org/drawingml/2006/wordprocessingDrawing" xmlns:w10="urn:schemas-microsoft-com:office:word" xmlns:w="http://schemas.openxmlformats.org/wordprocessingml/2006/main" xmlns:w14="http://schemas.microsoft.com/office/word/2010/wordml" xmlns:w15="http://schemas.microsoft.com/office/word/2012/wordml" xmlns:w16cex="http://schemas.microsoft.com/office/word/2018/wordml/cex" xmlns:w16cid="http://schemas.microsoft.com/office/word/2016/wordml/cid" xmlns:w16="http://schemas.microsoft.com/office/word/2018/wordml" xmlns:w16se="http://schemas.microsoft.com/office/word/2015/wordml/symex" xmlns:wpg="http://schemas.microsoft.com/office/word/2010/wordprocessingGroup" xmlns:wpi="http://schemas.microsoft.com/office/word/2010/wordprocessingInk" xmlns:wne="http://schemas.microsoft.com/office/word/2006/wordml" xmlns:wps="http://schemas.microsoft.com/office/word/2010/wordprocessingShape" mc:Ignorable="w14 w15 w16se w16cid w16 w16cex wp14">
   <w15:commentEx w15:paraId="2137211E" w15:done="0"/>
   <w15:commentEx w15:paraId="277ABDA4" w15:done="0"/>
   <w15:commentEx w15:paraId="3A575099" w15:done="0"/>
@@ -11102,7 +8095,7 @@
 </file>
 
 <file path=word/commentsIds.xml><?xml version="1.0" encoding="utf-8"?>
-<w16cid:commentsIds xmlns:wpc="http://schemas.microsoft.com/office/word/2010/wordprocessingCanvas" xmlns:cx="http://schemas.microsoft.com/office/drawing/2014/chartex" xmlns:cx1="http://schemas.microsoft.com/office/drawing/2015/9/8/chartex" xmlns:cx2="http://schemas.microsoft.com/office/drawing/2015/10/21/chartex" xmlns:cx3="http://schemas.microsoft.com/office/drawing/2016/5/9/chartex" xmlns:cx4="http://schemas.microsoft.com/office/drawing/2016/5/10/chartex" xmlns:cx5="http://schemas.microsoft.com/office/drawing/2016/5/11/chartex" xmlns:cx6="http://schemas.microsoft.com/office/drawing/2016/5/12/chartex" xmlns:cx7="http://schemas.microsoft.com/office/drawing/2016/5/13/chartex" xmlns:cx8="http://schemas.microsoft.com/office/drawing/2016/5/14/chartex" xmlns:mc="http://schemas.openxmlformats.org/markup-compatibility/2006" xmlns:aink="http://schemas.microsoft.com/office/drawing/2016/ink" xmlns:am3d="http://schemas.microsoft.com/office/drawing/2017/model3d" xmlns:o="urn:schemas-microsoft-com:office:office" xmlns:r="http://schemas.openxmlformats.org/officeDocument/2006/relationships" xmlns:m="http://schemas.openxmlformats.org/officeDocument/2006/math" xmlns:v="urn:schemas-microsoft-com:vml" xmlns:wp14="http://schemas.microsoft.com/office/word/2010/wordprocessingDrawing" xmlns:wp="http://schemas.openxmlformats.org/drawingml/2006/wordprocessingDrawing" xmlns:w10="urn:schemas-microsoft-com:office:word" xmlns:w="http://schemas.openxmlformats.org/wordprocessingml/2006/main" xmlns:w14="http://schemas.microsoft.com/office/word/2010/wordml" xmlns:w15="http://schemas.microsoft.com/office/word/2012/wordml" xmlns:w16cid="http://schemas.microsoft.com/office/word/2016/wordml/cid" xmlns:w16se="http://schemas.microsoft.com/office/word/2015/wordml/symex" xmlns:wpg="http://schemas.microsoft.com/office/word/2010/wordprocessingGroup" xmlns:wpi="http://schemas.microsoft.com/office/word/2010/wordprocessingInk" xmlns:wne="http://schemas.microsoft.com/office/word/2006/wordml" xmlns:wps="http://schemas.microsoft.com/office/word/2010/wordprocessingShape" mc:Ignorable="w14 w15 w16se w16cid wp14">
+<w16cid:commentsIds xmlns:wpc="http://schemas.microsoft.com/office/word/2010/wordprocessingCanvas" xmlns:cx="http://schemas.microsoft.com/office/drawing/2014/chartex" xmlns:cx1="http://schemas.microsoft.com/office/drawing/2015/9/8/chartex" xmlns:cx2="http://schemas.microsoft.com/office/drawing/2015/10/21/chartex" xmlns:cx3="http://schemas.microsoft.com/office/drawing/2016/5/9/chartex" xmlns:cx4="http://schemas.microsoft.com/office/drawing/2016/5/10/chartex" xmlns:cx5="http://schemas.microsoft.com/office/drawing/2016/5/11/chartex" xmlns:cx6="http://schemas.microsoft.com/office/drawing/2016/5/12/chartex" xmlns:cx7="http://schemas.microsoft.com/office/drawing/2016/5/13/chartex" xmlns:cx8="http://schemas.microsoft.com/office/drawing/2016/5/14/chartex" xmlns:mc="http://schemas.openxmlformats.org/markup-compatibility/2006" xmlns:aink="http://schemas.microsoft.com/office/drawing/2016/ink" xmlns:am3d="http://schemas.microsoft.com/office/drawing/2017/model3d" xmlns:o="urn:schemas-microsoft-com:office:office" xmlns:r="http://schemas.openxmlformats.org/officeDocument/2006/relationships" xmlns:m="http://schemas.openxmlformats.org/officeDocument/2006/math" xmlns:v="urn:schemas-microsoft-com:vml" xmlns:wp14="http://schemas.microsoft.com/office/word/2010/wordprocessingDrawing" xmlns:wp="http://schemas.openxmlformats.org/drawingml/2006/wordprocessingDrawing" xmlns:w10="urn:schemas-microsoft-com:office:word" xmlns:w="http://schemas.openxmlformats.org/wordprocessingml/2006/main" xmlns:w14="http://schemas.microsoft.com/office/word/2010/wordml" xmlns:w15="http://schemas.microsoft.com/office/word/2012/wordml" xmlns:w16cex="http://schemas.microsoft.com/office/word/2018/wordml/cex" xmlns:w16cid="http://schemas.microsoft.com/office/word/2016/wordml/cid" xmlns:w16="http://schemas.microsoft.com/office/word/2018/wordml" xmlns:w16se="http://schemas.microsoft.com/office/word/2015/wordml/symex" xmlns:wpg="http://schemas.microsoft.com/office/word/2010/wordprocessingGroup" xmlns:wpi="http://schemas.microsoft.com/office/word/2010/wordprocessingInk" xmlns:wne="http://schemas.microsoft.com/office/word/2006/wordml" xmlns:wps="http://schemas.microsoft.com/office/word/2010/wordprocessingShape" mc:Ignorable="w14 w15 w16se w16cid w16 w16cex wp14">
   <w16cid:commentId w16cid:paraId="2137211E" w16cid:durableId="223B8E1F"/>
   <w16cid:commentId w16cid:paraId="277ABDA4" w16cid:durableId="223B8E2A"/>
   <w16cid:commentId w16cid:paraId="3A575099" w16cid:durableId="223B8E41"/>
@@ -11117,7 +8110,7 @@
 </file>
 
 <file path=word/endnotes.xml><?xml version="1.0" encoding="utf-8"?>
-<w:endnotes xmlns:wpc="http://schemas.microsoft.com/office/word/2010/wordprocessingCanvas" xmlns:cx="http://schemas.microsoft.com/office/drawing/2014/chartex" xmlns:cx1="http://schemas.microsoft.com/office/drawing/2015/9/8/chartex" xmlns:cx2="http://schemas.microsoft.com/office/drawing/2015/10/21/chartex" xmlns:cx3="http://schemas.microsoft.com/office/drawing/2016/5/9/chartex" xmlns:cx4="http://schemas.microsoft.com/office/drawing/2016/5/10/chartex" xmlns:cx5="http://schemas.microsoft.com/office/drawing/2016/5/11/chartex" xmlns:cx6="http://schemas.microsoft.com/office/drawing/2016/5/12/chartex" xmlns:cx7="http://schemas.microsoft.com/office/drawing/2016/5/13/chartex" xmlns:cx8="http://schemas.microsoft.com/office/drawing/2016/5/14/chartex" xmlns:mc="http://schemas.openxmlformats.org/markup-compatibility/2006" xmlns:aink="http://schemas.microsoft.com/office/drawing/2016/ink" xmlns:am3d="http://schemas.microsoft.com/office/drawing/2017/model3d" xmlns:o="urn:schemas-microsoft-com:office:office" xmlns:r="http://schemas.openxmlformats.org/officeDocument/2006/relationships" xmlns:m="http://schemas.openxmlformats.org/officeDocument/2006/math" xmlns:v="urn:schemas-microsoft-com:vml" xmlns:wp14="http://schemas.microsoft.com/office/word/2010/wordprocessingDrawing" xmlns:wp="http://schemas.openxmlformats.org/drawingml/2006/wordprocessingDrawing" xmlns:w10="urn:schemas-microsoft-com:office:word" xmlns:w="http://schemas.openxmlformats.org/wordprocessingml/2006/main" xmlns:w14="http://schemas.microsoft.com/office/word/2010/wordml" xmlns:w15="http://schemas.microsoft.com/office/word/2012/wordml" xmlns:w16cid="http://schemas.microsoft.com/office/word/2016/wordml/cid" xmlns:w16se="http://schemas.microsoft.com/office/word/2015/wordml/symex" xmlns:wpg="http://schemas.microsoft.com/office/word/2010/wordprocessingGroup" xmlns:wpi="http://schemas.microsoft.com/office/word/2010/wordprocessingInk" xmlns:wne="http://schemas.microsoft.com/office/word/2006/wordml" xmlns:wps="http://schemas.microsoft.com/office/word/2010/wordprocessingShape" mc:Ignorable="w14 w15 w16se w16cid wp14">
+<w:endnotes xmlns:wpc="http://schemas.microsoft.com/office/word/2010/wordprocessingCanvas" xmlns:cx="http://schemas.microsoft.com/office/drawing/2014/chartex" xmlns:cx1="http://schemas.microsoft.com/office/drawing/2015/9/8/chartex" xmlns:cx2="http://schemas.microsoft.com/office/drawing/2015/10/21/chartex" xmlns:cx3="http://schemas.microsoft.com/office/drawing/2016/5/9/chartex" xmlns:cx4="http://schemas.microsoft.com/office/drawing/2016/5/10/chartex" xmlns:cx5="http://schemas.microsoft.com/office/drawing/2016/5/11/chartex" xmlns:cx6="http://schemas.microsoft.com/office/drawing/2016/5/12/chartex" xmlns:cx7="http://schemas.microsoft.com/office/drawing/2016/5/13/chartex" xmlns:cx8="http://schemas.microsoft.com/office/drawing/2016/5/14/chartex" xmlns:mc="http://schemas.openxmlformats.org/markup-compatibility/2006" xmlns:aink="http://schemas.microsoft.com/office/drawing/2016/ink" xmlns:am3d="http://schemas.microsoft.com/office/drawing/2017/model3d" xmlns:o="urn:schemas-microsoft-com:office:office" xmlns:r="http://schemas.openxmlformats.org/officeDocument/2006/relationships" xmlns:m="http://schemas.openxmlformats.org/officeDocument/2006/math" xmlns:v="urn:schemas-microsoft-com:vml" xmlns:wp14="http://schemas.microsoft.com/office/word/2010/wordprocessingDrawing" xmlns:wp="http://schemas.openxmlformats.org/drawingml/2006/wordprocessingDrawing" xmlns:w10="urn:schemas-microsoft-com:office:word" xmlns:w="http://schemas.openxmlformats.org/wordprocessingml/2006/main" xmlns:w14="http://schemas.microsoft.com/office/word/2010/wordml" xmlns:w15="http://schemas.microsoft.com/office/word/2012/wordml" xmlns:w16cex="http://schemas.microsoft.com/office/word/2018/wordml/cex" xmlns:w16cid="http://schemas.microsoft.com/office/word/2016/wordml/cid" xmlns:w16="http://schemas.microsoft.com/office/word/2018/wordml" xmlns:w16se="http://schemas.microsoft.com/office/word/2015/wordml/symex" xmlns:wpg="http://schemas.microsoft.com/office/word/2010/wordprocessingGroup" xmlns:wpi="http://schemas.microsoft.com/office/word/2010/wordprocessingInk" xmlns:wne="http://schemas.microsoft.com/office/word/2006/wordml" xmlns:wps="http://schemas.microsoft.com/office/word/2010/wordprocessingShape" mc:Ignorable="w14 w15 w16se w16cid w16 w16cex wp14">
   <w:endnote w:type="separator" w:id="-1">
     <w:p>
       <w:r>
@@ -11136,7 +8129,7 @@
 </file>
 
 <file path=word/footer1.xml><?xml version="1.0" encoding="utf-8"?>
-<w:ftr xmlns:wpc="http://schemas.microsoft.com/office/word/2010/wordprocessingCanvas" xmlns:cx="http://schemas.microsoft.com/office/drawing/2014/chartex" xmlns:cx1="http://schemas.microsoft.com/office/drawing/2015/9/8/chartex" xmlns:cx2="http://schemas.microsoft.com/office/drawing/2015/10/21/chartex" xmlns:cx3="http://schemas.microsoft.com/office/drawing/2016/5/9/chartex" xmlns:cx4="http://schemas.microsoft.com/office/drawing/2016/5/10/chartex" xmlns:cx5="http://schemas.microsoft.com/office/drawing/2016/5/11/chartex" xmlns:cx6="http://schemas.microsoft.com/office/drawing/2016/5/12/chartex" xmlns:cx7="http://schemas.microsoft.com/office/drawing/2016/5/13/chartex" xmlns:cx8="http://schemas.microsoft.com/office/drawing/2016/5/14/chartex" xmlns:mc="http://schemas.openxmlformats.org/markup-compatibility/2006" xmlns:aink="http://schemas.microsoft.com/office/drawing/2016/ink" xmlns:am3d="http://schemas.microsoft.com/office/drawing/2017/model3d" xmlns:o="urn:schemas-microsoft-com:office:office" xmlns:r="http://schemas.openxmlformats.org/officeDocument/2006/relationships" xmlns:m="http://schemas.openxmlformats.org/officeDocument/2006/math" xmlns:v="urn:schemas-microsoft-com:vml" xmlns:wp14="http://schemas.microsoft.com/office/word/2010/wordprocessingDrawing" xmlns:wp="http://schemas.openxmlformats.org/drawingml/2006/wordprocessingDrawing" xmlns:w10="urn:schemas-microsoft-com:office:word" xmlns:w="http://schemas.openxmlformats.org/wordprocessingml/2006/main" xmlns:w14="http://schemas.microsoft.com/office/word/2010/wordml" xmlns:w15="http://schemas.microsoft.com/office/word/2012/wordml" xmlns:w16cid="http://schemas.microsoft.com/office/word/2016/wordml/cid" xmlns:w16se="http://schemas.microsoft.com/office/word/2015/wordml/symex" xmlns:wpg="http://schemas.microsoft.com/office/word/2010/wordprocessingGroup" xmlns:wpi="http://schemas.microsoft.com/office/word/2010/wordprocessingInk" xmlns:wne="http://schemas.microsoft.com/office/word/2006/wordml" xmlns:wps="http://schemas.microsoft.com/office/word/2010/wordprocessingShape" mc:Ignorable="w14 w15 w16se w16cid wp14">
+<w:ftr xmlns:wpc="http://schemas.microsoft.com/office/word/2010/wordprocessingCanvas" xmlns:cx="http://schemas.microsoft.com/office/drawing/2014/chartex" xmlns:cx1="http://schemas.microsoft.com/office/drawing/2015/9/8/chartex" xmlns:cx2="http://schemas.microsoft.com/office/drawing/2015/10/21/chartex" xmlns:cx3="http://schemas.microsoft.com/office/drawing/2016/5/9/chartex" xmlns:cx4="http://schemas.microsoft.com/office/drawing/2016/5/10/chartex" xmlns:cx5="http://schemas.microsoft.com/office/drawing/2016/5/11/chartex" xmlns:cx6="http://schemas.microsoft.com/office/drawing/2016/5/12/chartex" xmlns:cx7="http://schemas.microsoft.com/office/drawing/2016/5/13/chartex" xmlns:cx8="http://schemas.microsoft.com/office/drawing/2016/5/14/chartex" xmlns:mc="http://schemas.openxmlformats.org/markup-compatibility/2006" xmlns:aink="http://schemas.microsoft.com/office/drawing/2016/ink" xmlns:am3d="http://schemas.microsoft.com/office/drawing/2017/model3d" xmlns:o="urn:schemas-microsoft-com:office:office" xmlns:r="http://schemas.openxmlformats.org/officeDocument/2006/relationships" xmlns:m="http://schemas.openxmlformats.org/officeDocument/2006/math" xmlns:v="urn:schemas-microsoft-com:vml" xmlns:wp14="http://schemas.microsoft.com/office/word/2010/wordprocessingDrawing" xmlns:wp="http://schemas.openxmlformats.org/drawingml/2006/wordprocessingDrawing" xmlns:w10="urn:schemas-microsoft-com:office:word" xmlns:w="http://schemas.openxmlformats.org/wordprocessingml/2006/main" xmlns:w14="http://schemas.microsoft.com/office/word/2010/wordml" xmlns:w15="http://schemas.microsoft.com/office/word/2012/wordml" xmlns:w16cex="http://schemas.microsoft.com/office/word/2018/wordml/cex" xmlns:w16cid="http://schemas.microsoft.com/office/word/2016/wordml/cid" xmlns:w16="http://schemas.microsoft.com/office/word/2018/wordml" xmlns:w16se="http://schemas.microsoft.com/office/word/2015/wordml/symex" xmlns:wpg="http://schemas.microsoft.com/office/word/2010/wordprocessingGroup" xmlns:wpi="http://schemas.microsoft.com/office/word/2010/wordprocessingInk" xmlns:wne="http://schemas.microsoft.com/office/word/2006/wordml" xmlns:wps="http://schemas.microsoft.com/office/word/2010/wordprocessingShape" mc:Ignorable="w14 w15 w16se w16cid w16 w16cex wp14">
   <w:p>
     <w:pPr>
       <w:pStyle w:val="Footer"/>
@@ -11219,7 +8212,7 @@
 </file>
 
 <file path=word/footer2.xml><?xml version="1.0" encoding="utf-8"?>
-<w:ftr xmlns:wpc="http://schemas.microsoft.com/office/word/2010/wordprocessingCanvas" xmlns:cx="http://schemas.microsoft.com/office/drawing/2014/chartex" xmlns:cx1="http://schemas.microsoft.com/office/drawing/2015/9/8/chartex" xmlns:cx2="http://schemas.microsoft.com/office/drawing/2015/10/21/chartex" xmlns:cx3="http://schemas.microsoft.com/office/drawing/2016/5/9/chartex" xmlns:cx4="http://schemas.microsoft.com/office/drawing/2016/5/10/chartex" xmlns:cx5="http://schemas.microsoft.com/office/drawing/2016/5/11/chartex" xmlns:cx6="http://schemas.microsoft.com/office/drawing/2016/5/12/chartex" xmlns:cx7="http://schemas.microsoft.com/office/drawing/2016/5/13/chartex" xmlns:cx8="http://schemas.microsoft.com/office/drawing/2016/5/14/chartex" xmlns:mc="http://schemas.openxmlformats.org/markup-compatibility/2006" xmlns:aink="http://schemas.microsoft.com/office/drawing/2016/ink" xmlns:am3d="http://schemas.microsoft.com/office/drawing/2017/model3d" xmlns:o="urn:schemas-microsoft-com:office:office" xmlns:r="http://schemas.openxmlformats.org/officeDocument/2006/relationships" xmlns:m="http://schemas.openxmlformats.org/officeDocument/2006/math" xmlns:v="urn:schemas-microsoft-com:vml" xmlns:wp14="http://schemas.microsoft.com/office/word/2010/wordprocessingDrawing" xmlns:wp="http://schemas.openxmlformats.org/drawingml/2006/wordprocessingDrawing" xmlns:w10="urn:schemas-microsoft-com:office:word" xmlns:w="http://schemas.openxmlformats.org/wordprocessingml/2006/main" xmlns:w14="http://schemas.microsoft.com/office/word/2010/wordml" xmlns:w15="http://schemas.microsoft.com/office/word/2012/wordml" xmlns:w16cid="http://schemas.microsoft.com/office/word/2016/wordml/cid" xmlns:w16se="http://schemas.microsoft.com/office/word/2015/wordml/symex" xmlns:wpg="http://schemas.microsoft.com/office/word/2010/wordprocessingGroup" xmlns:wpi="http://schemas.microsoft.com/office/word/2010/wordprocessingInk" xmlns:wne="http://schemas.microsoft.com/office/word/2006/wordml" xmlns:wps="http://schemas.microsoft.com/office/word/2010/wordprocessingShape" mc:Ignorable="w14 w15 w16se w16cid wp14">
+<w:ftr xmlns:wpc="http://schemas.microsoft.com/office/word/2010/wordprocessingCanvas" xmlns:cx="http://schemas.microsoft.com/office/drawing/2014/chartex" xmlns:cx1="http://schemas.microsoft.com/office/drawing/2015/9/8/chartex" xmlns:cx2="http://schemas.microsoft.com/office/drawing/2015/10/21/chartex" xmlns:cx3="http://schemas.microsoft.com/office/drawing/2016/5/9/chartex" xmlns:cx4="http://schemas.microsoft.com/office/drawing/2016/5/10/chartex" xmlns:cx5="http://schemas.microsoft.com/office/drawing/2016/5/11/chartex" xmlns:cx6="http://schemas.microsoft.com/office/drawing/2016/5/12/chartex" xmlns:cx7="http://schemas.microsoft.com/office/drawing/2016/5/13/chartex" xmlns:cx8="http://schemas.microsoft.com/office/drawing/2016/5/14/chartex" xmlns:mc="http://schemas.openxmlformats.org/markup-compatibility/2006" xmlns:aink="http://schemas.microsoft.com/office/drawing/2016/ink" xmlns:am3d="http://schemas.microsoft.com/office/drawing/2017/model3d" xmlns:o="urn:schemas-microsoft-com:office:office" xmlns:r="http://schemas.openxmlformats.org/officeDocument/2006/relationships" xmlns:m="http://schemas.openxmlformats.org/officeDocument/2006/math" xmlns:v="urn:schemas-microsoft-com:vml" xmlns:wp14="http://schemas.microsoft.com/office/word/2010/wordprocessingDrawing" xmlns:wp="http://schemas.openxmlformats.org/drawingml/2006/wordprocessingDrawing" xmlns:w10="urn:schemas-microsoft-com:office:word" xmlns:w="http://schemas.openxmlformats.org/wordprocessingml/2006/main" xmlns:w14="http://schemas.microsoft.com/office/word/2010/wordml" xmlns:w15="http://schemas.microsoft.com/office/word/2012/wordml" xmlns:w16cex="http://schemas.microsoft.com/office/word/2018/wordml/cex" xmlns:w16cid="http://schemas.microsoft.com/office/word/2016/wordml/cid" xmlns:w16="http://schemas.microsoft.com/office/word/2018/wordml" xmlns:w16se="http://schemas.microsoft.com/office/word/2015/wordml/symex" xmlns:wpg="http://schemas.microsoft.com/office/word/2010/wordprocessingGroup" xmlns:wpi="http://schemas.microsoft.com/office/word/2010/wordprocessingInk" xmlns:wne="http://schemas.microsoft.com/office/word/2006/wordml" xmlns:wps="http://schemas.microsoft.com/office/word/2010/wordprocessingShape" mc:Ignorable="w14 w15 w16se w16cid w16 w16cex wp14">
   <w:p>
     <w:pPr>
       <w:pStyle w:val="Footer"/>
@@ -11303,7 +8296,7 @@
 </file>
 
 <file path=word/footnotes.xml><?xml version="1.0" encoding="utf-8"?>
-<w:footnotes xmlns:wpc="http://schemas.microsoft.com/office/word/2010/wordprocessingCanvas" xmlns:cx="http://schemas.microsoft.com/office/drawing/2014/chartex" xmlns:cx1="http://schemas.microsoft.com/office/drawing/2015/9/8/chartex" xmlns:cx2="http://schemas.microsoft.com/office/drawing/2015/10/21/chartex" xmlns:cx3="http://schemas.microsoft.com/office/drawing/2016/5/9/chartex" xmlns:cx4="http://schemas.microsoft.com/office/drawing/2016/5/10/chartex" xmlns:cx5="http://schemas.microsoft.com/office/drawing/2016/5/11/chartex" xmlns:cx6="http://schemas.microsoft.com/office/drawing/2016/5/12/chartex" xmlns:cx7="http://schemas.microsoft.com/office/drawing/2016/5/13/chartex" xmlns:cx8="http://schemas.microsoft.com/office/drawing/2016/5/14/chartex" xmlns:mc="http://schemas.openxmlformats.org/markup-compatibility/2006" xmlns:aink="http://schemas.microsoft.com/office/drawing/2016/ink" xmlns:am3d="http://schemas.microsoft.com/office/drawing/2017/model3d" xmlns:o="urn:schemas-microsoft-com:office:office" xmlns:r="http://schemas.openxmlformats.org/officeDocument/2006/relationships" xmlns:m="http://schemas.openxmlformats.org/officeDocument/2006/math" xmlns:v="urn:schemas-microsoft-com:vml" xmlns:wp14="http://schemas.microsoft.com/office/word/2010/wordprocessingDrawing" xmlns:wp="http://schemas.openxmlformats.org/drawingml/2006/wordprocessingDrawing" xmlns:w10="urn:schemas-microsoft-com:office:word" xmlns:w="http://schemas.openxmlformats.org/wordprocessingml/2006/main" xmlns:w14="http://schemas.microsoft.com/office/word/2010/wordml" xmlns:w15="http://schemas.microsoft.com/office/word/2012/wordml" xmlns:w16cid="http://schemas.microsoft.com/office/word/2016/wordml/cid" xmlns:w16se="http://schemas.microsoft.com/office/word/2015/wordml/symex" xmlns:wpg="http://schemas.microsoft.com/office/word/2010/wordprocessingGroup" xmlns:wpi="http://schemas.microsoft.com/office/word/2010/wordprocessingInk" xmlns:wne="http://schemas.microsoft.com/office/word/2006/wordml" xmlns:wps="http://schemas.microsoft.com/office/word/2010/wordprocessingShape" mc:Ignorable="w14 w15 w16se w16cid wp14">
+<w:footnotes xmlns:wpc="http://schemas.microsoft.com/office/word/2010/wordprocessingCanvas" xmlns:cx="http://schemas.microsoft.com/office/drawing/2014/chartex" xmlns:cx1="http://schemas.microsoft.com/office/drawing/2015/9/8/chartex" xmlns:cx2="http://schemas.microsoft.com/office/drawing/2015/10/21/chartex" xmlns:cx3="http://schemas.microsoft.com/office/drawing/2016/5/9/chartex" xmlns:cx4="http://schemas.microsoft.com/office/drawing/2016/5/10/chartex" xmlns:cx5="http://schemas.microsoft.com/office/drawing/2016/5/11/chartex" xmlns:cx6="http://schemas.microsoft.com/office/drawing/2016/5/12/chartex" xmlns:cx7="http://schemas.microsoft.com/office/drawing/2016/5/13/chartex" xmlns:cx8="http://schemas.microsoft.com/office/drawing/2016/5/14/chartex" xmlns:mc="http://schemas.openxmlformats.org/markup-compatibility/2006" xmlns:aink="http://schemas.microsoft.com/office/drawing/2016/ink" xmlns:am3d="http://schemas.microsoft.com/office/drawing/2017/model3d" xmlns:o="urn:schemas-microsoft-com:office:office" xmlns:r="http://schemas.openxmlformats.org/officeDocument/2006/relationships" xmlns:m="http://schemas.openxmlformats.org/officeDocument/2006/math" xmlns:v="urn:schemas-microsoft-com:vml" xmlns:wp14="http://schemas.microsoft.com/office/word/2010/wordprocessingDrawing" xmlns:wp="http://schemas.openxmlformats.org/drawingml/2006/wordprocessingDrawing" xmlns:w10="urn:schemas-microsoft-com:office:word" xmlns:w="http://schemas.openxmlformats.org/wordprocessingml/2006/main" xmlns:w14="http://schemas.microsoft.com/office/word/2010/wordml" xmlns:w15="http://schemas.microsoft.com/office/word/2012/wordml" xmlns:w16cex="http://schemas.microsoft.com/office/word/2018/wordml/cex" xmlns:w16cid="http://schemas.microsoft.com/office/word/2016/wordml/cid" xmlns:w16="http://schemas.microsoft.com/office/word/2018/wordml" xmlns:w16se="http://schemas.microsoft.com/office/word/2015/wordml/symex" xmlns:wpg="http://schemas.microsoft.com/office/word/2010/wordprocessingGroup" xmlns:wpi="http://schemas.microsoft.com/office/word/2010/wordprocessingInk" xmlns:wne="http://schemas.microsoft.com/office/word/2006/wordml" xmlns:wps="http://schemas.microsoft.com/office/word/2010/wordprocessingShape" mc:Ignorable="w14 w15 w16se w16cid w16 w16cex wp14">
   <w:footnote w:type="separator" w:id="-1">
     <w:p>
       <w:r>
@@ -11322,7 +8315,7 @@
 </file>
 
 <file path=word/header1.xml><?xml version="1.0" encoding="utf-8"?>
-<w:hdr xmlns:wpc="http://schemas.microsoft.com/office/word/2010/wordprocessingCanvas" xmlns:cx="http://schemas.microsoft.com/office/drawing/2014/chartex" xmlns:cx1="http://schemas.microsoft.com/office/drawing/2015/9/8/chartex" xmlns:cx2="http://schemas.microsoft.com/office/drawing/2015/10/21/chartex" xmlns:cx3="http://schemas.microsoft.com/office/drawing/2016/5/9/chartex" xmlns:cx4="http://schemas.microsoft.com/office/drawing/2016/5/10/chartex" xmlns:cx5="http://schemas.microsoft.com/office/drawing/2016/5/11/chartex" xmlns:cx6="http://schemas.microsoft.com/office/drawing/2016/5/12/chartex" xmlns:cx7="http://schemas.microsoft.com/office/drawing/2016/5/13/chartex" xmlns:cx8="http://schemas.microsoft.com/office/drawing/2016/5/14/chartex" xmlns:mc="http://schemas.openxmlformats.org/markup-compatibility/2006" xmlns:aink="http://schemas.microsoft.com/office/drawing/2016/ink" xmlns:am3d="http://schemas.microsoft.com/office/drawing/2017/model3d" xmlns:o="urn:schemas-microsoft-com:office:office" xmlns:r="http://schemas.openxmlformats.org/officeDocument/2006/relationships" xmlns:m="http://schemas.openxmlformats.org/officeDocument/2006/math" xmlns:v="urn:schemas-microsoft-com:vml" xmlns:wp14="http://schemas.microsoft.com/office/word/2010/wordprocessingDrawing" xmlns:wp="http://schemas.openxmlformats.org/drawingml/2006/wordprocessingDrawing" xmlns:w10="urn:schemas-microsoft-com:office:word" xmlns:w="http://schemas.openxmlformats.org/wordprocessingml/2006/main" xmlns:w14="http://schemas.microsoft.com/office/word/2010/wordml" xmlns:w15="http://schemas.microsoft.com/office/word/2012/wordml" xmlns:w16cid="http://schemas.microsoft.com/office/word/2016/wordml/cid" xmlns:w16se="http://schemas.microsoft.com/office/word/2015/wordml/symex" xmlns:wpg="http://schemas.microsoft.com/office/word/2010/wordprocessingGroup" xmlns:wpi="http://schemas.microsoft.com/office/word/2010/wordprocessingInk" xmlns:wne="http://schemas.microsoft.com/office/word/2006/wordml" xmlns:wps="http://schemas.microsoft.com/office/word/2010/wordprocessingShape" mc:Ignorable="w14 w15 w16se w16cid wp14">
+<w:hdr xmlns:wpc="http://schemas.microsoft.com/office/word/2010/wordprocessingCanvas" xmlns:cx="http://schemas.microsoft.com/office/drawing/2014/chartex" xmlns:cx1="http://schemas.microsoft.com/office/drawing/2015/9/8/chartex" xmlns:cx2="http://schemas.microsoft.com/office/drawing/2015/10/21/chartex" xmlns:cx3="http://schemas.microsoft.com/office/drawing/2016/5/9/chartex" xmlns:cx4="http://schemas.microsoft.com/office/drawing/2016/5/10/chartex" xmlns:cx5="http://schemas.microsoft.com/office/drawing/2016/5/11/chartex" xmlns:cx6="http://schemas.microsoft.com/office/drawing/2016/5/12/chartex" xmlns:cx7="http://schemas.microsoft.com/office/drawing/2016/5/13/chartex" xmlns:cx8="http://schemas.microsoft.com/office/drawing/2016/5/14/chartex" xmlns:mc="http://schemas.openxmlformats.org/markup-compatibility/2006" xmlns:aink="http://schemas.microsoft.com/office/drawing/2016/ink" xmlns:am3d="http://schemas.microsoft.com/office/drawing/2017/model3d" xmlns:o="urn:schemas-microsoft-com:office:office" xmlns:r="http://schemas.openxmlformats.org/officeDocument/2006/relationships" xmlns:m="http://schemas.openxmlformats.org/officeDocument/2006/math" xmlns:v="urn:schemas-microsoft-com:vml" xmlns:wp14="http://schemas.microsoft.com/office/word/2010/wordprocessingDrawing" xmlns:wp="http://schemas.openxmlformats.org/drawingml/2006/wordprocessingDrawing" xmlns:w10="urn:schemas-microsoft-com:office:word" xmlns:w="http://schemas.openxmlformats.org/wordprocessingml/2006/main" xmlns:w14="http://schemas.microsoft.com/office/word/2010/wordml" xmlns:w15="http://schemas.microsoft.com/office/word/2012/wordml" xmlns:w16cex="http://schemas.microsoft.com/office/word/2018/wordml/cex" xmlns:w16cid="http://schemas.microsoft.com/office/word/2016/wordml/cid" xmlns:w16="http://schemas.microsoft.com/office/word/2018/wordml" xmlns:w16se="http://schemas.microsoft.com/office/word/2015/wordml/symex" xmlns:wpg="http://schemas.microsoft.com/office/word/2010/wordprocessingGroup" xmlns:wpi="http://schemas.microsoft.com/office/word/2010/wordprocessingInk" xmlns:wne="http://schemas.microsoft.com/office/word/2006/wordml" xmlns:wps="http://schemas.microsoft.com/office/word/2010/wordprocessingShape" mc:Ignorable="w14 w15 w16se w16cid w16 w16cex wp14">
   <w:p>
     <w:pPr>
       <w:pStyle w:val="Header"/>
@@ -11366,7 +8359,7 @@
 </file>
 
 <file path=word/header2.xml><?xml version="1.0" encoding="utf-8"?>
-<w:hdr xmlns:wpc="http://schemas.microsoft.com/office/word/2010/wordprocessingCanvas" xmlns:cx="http://schemas.microsoft.com/office/drawing/2014/chartex" xmlns:cx1="http://schemas.microsoft.com/office/drawing/2015/9/8/chartex" xmlns:cx2="http://schemas.microsoft.com/office/drawing/2015/10/21/chartex" xmlns:cx3="http://schemas.microsoft.com/office/drawing/2016/5/9/chartex" xmlns:cx4="http://schemas.microsoft.com/office/drawing/2016/5/10/chartex" xmlns:cx5="http://schemas.microsoft.com/office/drawing/2016/5/11/chartex" xmlns:cx6="http://schemas.microsoft.com/office/drawing/2016/5/12/chartex" xmlns:cx7="http://schemas.microsoft.com/office/drawing/2016/5/13/chartex" xmlns:cx8="http://schemas.microsoft.com/office/drawing/2016/5/14/chartex" xmlns:mc="http://schemas.openxmlformats.org/markup-compatibility/2006" xmlns:aink="http://schemas.microsoft.com/office/drawing/2016/ink" xmlns:am3d="http://schemas.microsoft.com/office/drawing/2017/model3d" xmlns:o="urn:schemas-microsoft-com:office:office" xmlns:r="http://schemas.openxmlformats.org/officeDocument/2006/relationships" xmlns:m="http://schemas.openxmlformats.org/officeDocument/2006/math" xmlns:v="urn:schemas-microsoft-com:vml" xmlns:wp14="http://schemas.microsoft.com/office/word/2010/wordprocessingDrawing" xmlns:wp="http://schemas.openxmlformats.org/drawingml/2006/wordprocessingDrawing" xmlns:w10="urn:schemas-microsoft-com:office:word" xmlns:w="http://schemas.openxmlformats.org/wordprocessingml/2006/main" xmlns:w14="http://schemas.microsoft.com/office/word/2010/wordml" xmlns:w15="http://schemas.microsoft.com/office/word/2012/wordml" xmlns:w16cid="http://schemas.microsoft.com/office/word/2016/wordml/cid" xmlns:w16se="http://schemas.microsoft.com/office/word/2015/wordml/symex" xmlns:wpg="http://schemas.microsoft.com/office/word/2010/wordprocessingGroup" xmlns:wpi="http://schemas.microsoft.com/office/word/2010/wordprocessingInk" xmlns:wne="http://schemas.microsoft.com/office/word/2006/wordml" xmlns:wps="http://schemas.microsoft.com/office/word/2010/wordprocessingShape" mc:Ignorable="w14 w15 w16se w16cid wp14">
+<w:hdr xmlns:wpc="http://schemas.microsoft.com/office/word/2010/wordprocessingCanvas" xmlns:cx="http://schemas.microsoft.com/office/drawing/2014/chartex" xmlns:cx1="http://schemas.microsoft.com/office/drawing/2015/9/8/chartex" xmlns:cx2="http://schemas.microsoft.com/office/drawing/2015/10/21/chartex" xmlns:cx3="http://schemas.microsoft.com/office/drawing/2016/5/9/chartex" xmlns:cx4="http://schemas.microsoft.com/office/drawing/2016/5/10/chartex" xmlns:cx5="http://schemas.microsoft.com/office/drawing/2016/5/11/chartex" xmlns:cx6="http://schemas.microsoft.com/office/drawing/2016/5/12/chartex" xmlns:cx7="http://schemas.microsoft.com/office/drawing/2016/5/13/chartex" xmlns:cx8="http://schemas.microsoft.com/office/drawing/2016/5/14/chartex" xmlns:mc="http://schemas.openxmlformats.org/markup-compatibility/2006" xmlns:aink="http://schemas.microsoft.com/office/drawing/2016/ink" xmlns:am3d="http://schemas.microsoft.com/office/drawing/2017/model3d" xmlns:o="urn:schemas-microsoft-com:office:office" xmlns:r="http://schemas.openxmlformats.org/officeDocument/2006/relationships" xmlns:m="http://schemas.openxmlformats.org/officeDocument/2006/math" xmlns:v="urn:schemas-microsoft-com:vml" xmlns:wp14="http://schemas.microsoft.com/office/word/2010/wordprocessingDrawing" xmlns:wp="http://schemas.openxmlformats.org/drawingml/2006/wordprocessingDrawing" xmlns:w10="urn:schemas-microsoft-com:office:word" xmlns:w="http://schemas.openxmlformats.org/wordprocessingml/2006/main" xmlns:w14="http://schemas.microsoft.com/office/word/2010/wordml" xmlns:w15="http://schemas.microsoft.com/office/word/2012/wordml" xmlns:w16cex="http://schemas.microsoft.com/office/word/2018/wordml/cex" xmlns:w16cid="http://schemas.microsoft.com/office/word/2016/wordml/cid" xmlns:w16="http://schemas.microsoft.com/office/word/2018/wordml" xmlns:w16se="http://schemas.microsoft.com/office/word/2015/wordml/symex" xmlns:wpg="http://schemas.microsoft.com/office/word/2010/wordprocessingGroup" xmlns:wpi="http://schemas.microsoft.com/office/word/2010/wordprocessingInk" xmlns:wne="http://schemas.microsoft.com/office/word/2006/wordml" xmlns:wps="http://schemas.microsoft.com/office/word/2010/wordprocessingShape" mc:Ignorable="w14 w15 w16se w16cid w16 w16cex wp14">
   <w:p>
     <w:pPr>
       <w:pStyle w:val="Header"/>
@@ -11472,7 +8465,7 @@
 </file>
 
 <file path=word/numbering.xml><?xml version="1.0" encoding="utf-8"?>
-<w:numbering xmlns:wpc="http://schemas.microsoft.com/office/word/2010/wordprocessingCanvas" xmlns:cx="http://schemas.microsoft.com/office/drawing/2014/chartex" xmlns:cx1="http://schemas.microsoft.com/office/drawing/2015/9/8/chartex" xmlns:cx2="http://schemas.microsoft.com/office/drawing/2015/10/21/chartex" xmlns:cx3="http://schemas.microsoft.com/office/drawing/2016/5/9/chartex" xmlns:cx4="http://schemas.microsoft.com/office/drawing/2016/5/10/chartex" xmlns:cx5="http://schemas.microsoft.com/office/drawing/2016/5/11/chartex" xmlns:cx6="http://schemas.microsoft.com/office/drawing/2016/5/12/chartex" xmlns:cx7="http://schemas.microsoft.com/office/drawing/2016/5/13/chartex" xmlns:cx8="http://schemas.microsoft.com/office/drawing/2016/5/14/chartex" xmlns:mc="http://schemas.openxmlformats.org/markup-compatibility/2006" xmlns:aink="http://schemas.microsoft.com/office/drawing/2016/ink" xmlns:am3d="http://schemas.microsoft.com/office/drawing/2017/model3d" xmlns:o="urn:schemas-microsoft-com:office:office" xmlns:r="http://schemas.openxmlformats.org/officeDocument/2006/relationships" xmlns:m="http://schemas.openxmlformats.org/officeDocument/2006/math" xmlns:v="urn:schemas-microsoft-com:vml" xmlns:wp14="http://schemas.microsoft.com/office/word/2010/wordprocessingDrawing" xmlns:wp="http://schemas.openxmlformats.org/drawingml/2006/wordprocessingDrawing" xmlns:w10="urn:schemas-microsoft-com:office:word" xmlns:w="http://schemas.openxmlformats.org/wordprocessingml/2006/main" xmlns:w14="http://schemas.microsoft.com/office/word/2010/wordml" xmlns:w15="http://schemas.microsoft.com/office/word/2012/wordml" xmlns:w16cid="http://schemas.microsoft.com/office/word/2016/wordml/cid" xmlns:w16se="http://schemas.microsoft.com/office/word/2015/wordml/symex" xmlns:wpg="http://schemas.microsoft.com/office/word/2010/wordprocessingGroup" xmlns:wpi="http://schemas.microsoft.com/office/word/2010/wordprocessingInk" xmlns:wne="http://schemas.microsoft.com/office/word/2006/wordml" xmlns:wps="http://schemas.microsoft.com/office/word/2010/wordprocessingShape" mc:Ignorable="w14 w15 w16se w16cid wp14">
+<w:numbering xmlns:wpc="http://schemas.microsoft.com/office/word/2010/wordprocessingCanvas" xmlns:cx="http://schemas.microsoft.com/office/drawing/2014/chartex" xmlns:cx1="http://schemas.microsoft.com/office/drawing/2015/9/8/chartex" xmlns:cx2="http://schemas.microsoft.com/office/drawing/2015/10/21/chartex" xmlns:cx3="http://schemas.microsoft.com/office/drawing/2016/5/9/chartex" xmlns:cx4="http://schemas.microsoft.com/office/drawing/2016/5/10/chartex" xmlns:cx5="http://schemas.microsoft.com/office/drawing/2016/5/11/chartex" xmlns:cx6="http://schemas.microsoft.com/office/drawing/2016/5/12/chartex" xmlns:cx7="http://schemas.microsoft.com/office/drawing/2016/5/13/chartex" xmlns:cx8="http://schemas.microsoft.com/office/drawing/2016/5/14/chartex" xmlns:mc="http://schemas.openxmlformats.org/markup-compatibility/2006" xmlns:aink="http://schemas.microsoft.com/office/drawing/2016/ink" xmlns:am3d="http://schemas.microsoft.com/office/drawing/2017/model3d" xmlns:o="urn:schemas-microsoft-com:office:office" xmlns:r="http://schemas.openxmlformats.org/officeDocument/2006/relationships" xmlns:m="http://schemas.openxmlformats.org/officeDocument/2006/math" xmlns:v="urn:schemas-microsoft-com:vml" xmlns:wp14="http://schemas.microsoft.com/office/word/2010/wordprocessingDrawing" xmlns:wp="http://schemas.openxmlformats.org/drawingml/2006/wordprocessingDrawing" xmlns:w10="urn:schemas-microsoft-com:office:word" xmlns:w="http://schemas.openxmlformats.org/wordprocessingml/2006/main" xmlns:w14="http://schemas.microsoft.com/office/word/2010/wordml" xmlns:w15="http://schemas.microsoft.com/office/word/2012/wordml" xmlns:w16cex="http://schemas.microsoft.com/office/word/2018/wordml/cex" xmlns:w16cid="http://schemas.microsoft.com/office/word/2016/wordml/cid" xmlns:w16="http://schemas.microsoft.com/office/word/2018/wordml" xmlns:w16se="http://schemas.microsoft.com/office/word/2015/wordml/symex" xmlns:wpg="http://schemas.microsoft.com/office/word/2010/wordprocessingGroup" xmlns:wpi="http://schemas.microsoft.com/office/word/2010/wordprocessingInk" xmlns:wne="http://schemas.microsoft.com/office/word/2006/wordml" xmlns:wps="http://schemas.microsoft.com/office/word/2010/wordprocessingShape" mc:Ignorable="w14 w15 w16se w16cid w16 w16cex wp14">
   <w:abstractNum w:abstractNumId="0" w15:restartNumberingAfterBreak="0">
     <w:nsid w:val="FFFFFFFB"/>
     <w:multiLevelType w:val="multilevel"/>
@@ -11960,7 +8953,7 @@
 </file>
 
 <file path=word/people.xml><?xml version="1.0" encoding="utf-8"?>
-<w15:people xmlns:wpc="http://schemas.microsoft.com/office/word/2010/wordprocessingCanvas" xmlns:cx="http://schemas.microsoft.com/office/drawing/2014/chartex" xmlns:cx1="http://schemas.microsoft.com/office/drawing/2015/9/8/chartex" xmlns:cx2="http://schemas.microsoft.com/office/drawing/2015/10/21/chartex" xmlns:cx3="http://schemas.microsoft.com/office/drawing/2016/5/9/chartex" xmlns:cx4="http://schemas.microsoft.com/office/drawing/2016/5/10/chartex" xmlns:cx5="http://schemas.microsoft.com/office/drawing/2016/5/11/chartex" xmlns:cx6="http://schemas.microsoft.com/office/drawing/2016/5/12/chartex" xmlns:cx7="http://schemas.microsoft.com/office/drawing/2016/5/13/chartex" xmlns:cx8="http://schemas.microsoft.com/office/drawing/2016/5/14/chartex" xmlns:mc="http://schemas.openxmlformats.org/markup-compatibility/2006" xmlns:aink="http://schemas.microsoft.com/office/drawing/2016/ink" xmlns:am3d="http://schemas.microsoft.com/office/drawing/2017/model3d" xmlns:o="urn:schemas-microsoft-com:office:office" xmlns:r="http://schemas.openxmlformats.org/officeDocument/2006/relationships" xmlns:m="http://schemas.openxmlformats.org/officeDocument/2006/math" xmlns:v="urn:schemas-microsoft-com:vml" xmlns:wp14="http://schemas.microsoft.com/office/word/2010/wordprocessingDrawing" xmlns:wp="http://schemas.openxmlformats.org/drawingml/2006/wordprocessingDrawing" xmlns:w10="urn:schemas-microsoft-com:office:word" xmlns:w="http://schemas.openxmlformats.org/wordprocessingml/2006/main" xmlns:w14="http://schemas.microsoft.com/office/word/2010/wordml" xmlns:w15="http://schemas.microsoft.com/office/word/2012/wordml" xmlns:w16cid="http://schemas.microsoft.com/office/word/2016/wordml/cid" xmlns:w16se="http://schemas.microsoft.com/office/word/2015/wordml/symex" xmlns:wpg="http://schemas.microsoft.com/office/word/2010/wordprocessingGroup" xmlns:wpi="http://schemas.microsoft.com/office/word/2010/wordprocessingInk" xmlns:wne="http://schemas.microsoft.com/office/word/2006/wordml" xmlns:wps="http://schemas.microsoft.com/office/word/2010/wordprocessingShape" mc:Ignorable="w14 w15 w16se w16cid wp14">
+<w15:people xmlns:wpc="http://schemas.microsoft.com/office/word/2010/wordprocessingCanvas" xmlns:cx="http://schemas.microsoft.com/office/drawing/2014/chartex" xmlns:cx1="http://schemas.microsoft.com/office/drawing/2015/9/8/chartex" xmlns:cx2="http://schemas.microsoft.com/office/drawing/2015/10/21/chartex" xmlns:cx3="http://schemas.microsoft.com/office/drawing/2016/5/9/chartex" xmlns:cx4="http://schemas.microsoft.com/office/drawing/2016/5/10/chartex" xmlns:cx5="http://schemas.microsoft.com/office/drawing/2016/5/11/chartex" xmlns:cx6="http://schemas.microsoft.com/office/drawing/2016/5/12/chartex" xmlns:cx7="http://schemas.microsoft.com/office/drawing/2016/5/13/chartex" xmlns:cx8="http://schemas.microsoft.com/office/drawing/2016/5/14/chartex" xmlns:mc="http://schemas.openxmlformats.org/markup-compatibility/2006" xmlns:aink="http://schemas.microsoft.com/office/drawing/2016/ink" xmlns:am3d="http://schemas.microsoft.com/office/drawing/2017/model3d" xmlns:o="urn:schemas-microsoft-com:office:office" xmlns:r="http://schemas.openxmlformats.org/officeDocument/2006/relationships" xmlns:m="http://schemas.openxmlformats.org/officeDocument/2006/math" xmlns:v="urn:schemas-microsoft-com:vml" xmlns:wp14="http://schemas.microsoft.com/office/word/2010/wordprocessingDrawing" xmlns:wp="http://schemas.openxmlformats.org/drawingml/2006/wordprocessingDrawing" xmlns:w10="urn:schemas-microsoft-com:office:word" xmlns:w="http://schemas.openxmlformats.org/wordprocessingml/2006/main" xmlns:w14="http://schemas.microsoft.com/office/word/2010/wordml" xmlns:w15="http://schemas.microsoft.com/office/word/2012/wordml" xmlns:w16cex="http://schemas.microsoft.com/office/word/2018/wordml/cex" xmlns:w16cid="http://schemas.microsoft.com/office/word/2016/wordml/cid" xmlns:w16="http://schemas.microsoft.com/office/word/2018/wordml" xmlns:w16se="http://schemas.microsoft.com/office/word/2015/wordml/symex" xmlns:wpg="http://schemas.microsoft.com/office/word/2010/wordprocessingGroup" xmlns:wpi="http://schemas.microsoft.com/office/word/2010/wordprocessingInk" xmlns:wne="http://schemas.microsoft.com/office/word/2006/wordml" xmlns:wps="http://schemas.microsoft.com/office/word/2010/wordprocessingShape" mc:Ignorable="w14 w15 w16se w16cid w16 w16cex wp14">
   <w15:person w15:author="ricjcosme">
     <w15:presenceInfo w15:providerId="None" w15:userId="ricjcosme"/>
   </w15:person>
@@ -11968,7 +8961,7 @@
 </file>
 
 <file path=word/styles.xml><?xml version="1.0" encoding="utf-8"?>
-<w:styles xmlns:mc="http://schemas.openxmlformats.org/markup-compatibility/2006" xmlns:r="http://schemas.openxmlformats.org/officeDocument/2006/relationships" xmlns:w="http://schemas.openxmlformats.org/wordprocessingml/2006/main" xmlns:w14="http://schemas.microsoft.com/office/word/2010/wordml" xmlns:w15="http://schemas.microsoft.com/office/word/2012/wordml" xmlns:w16cid="http://schemas.microsoft.com/office/word/2016/wordml/cid" xmlns:w16se="http://schemas.microsoft.com/office/word/2015/wordml/symex" mc:Ignorable="w14 w15 w16se w16cid">
+<w:styles xmlns:mc="http://schemas.openxmlformats.org/markup-compatibility/2006" xmlns:r="http://schemas.openxmlformats.org/officeDocument/2006/relationships" xmlns:w="http://schemas.openxmlformats.org/wordprocessingml/2006/main" xmlns:w14="http://schemas.microsoft.com/office/word/2010/wordml" xmlns:w15="http://schemas.microsoft.com/office/word/2012/wordml" xmlns:w16cex="http://schemas.microsoft.com/office/word/2018/wordml/cex" xmlns:w16cid="http://schemas.microsoft.com/office/word/2016/wordml/cid" xmlns:w16="http://schemas.microsoft.com/office/word/2018/wordml" xmlns:w16se="http://schemas.microsoft.com/office/word/2015/wordml/symex" mc:Ignorable="w14 w15 w16se w16cid w16 w16cex">
   <w:docDefaults>
     <w:rPrDefault>
       <w:rPr>

</xml_diff>